<commit_message>
report changes: about python dgango
</commit_message>
<xml_diff>
--- a/docs/report/отчет_практика_Шиповской_Мейта.docx
+++ b/docs/report/отчет_практика_Шиповской_Мейта.docx
@@ -1611,7 +1611,7 @@
           <w:r>
             <w:fldChar w:fldCharType="separate"/>
           </w:r>
-          <w:hyperlink w:anchor="_Toc429137313" w:history="1">
+          <w:hyperlink w:anchor="_Toc429142404" w:history="1">
             <w:r>
               <w:rPr>
                 <w:rStyle w:val="a9"/>
@@ -1639,7 +1639,7 @@
                 <w:noProof/>
                 <w:webHidden/>
               </w:rPr>
-              <w:instrText xml:space="preserve"> PAGEREF _Toc429137313 \h </w:instrText>
+              <w:instrText xml:space="preserve"> PAGEREF _Toc429142404 \h </w:instrText>
             </w:r>
             <w:r>
               <w:rPr>
@@ -1682,7 +1682,7 @@
               <w:sz w:val="22"/>
             </w:rPr>
           </w:pPr>
-          <w:hyperlink w:anchor="_Toc429137314" w:history="1">
+          <w:hyperlink w:anchor="_Toc429142405" w:history="1">
             <w:r>
               <w:rPr>
                 <w:rStyle w:val="a9"/>
@@ -1710,7 +1710,7 @@
                 <w:noProof/>
                 <w:webHidden/>
               </w:rPr>
-              <w:instrText xml:space="preserve"> PAGEREF _Toc429137314 \h </w:instrText>
+              <w:instrText xml:space="preserve"> PAGEREF _Toc429142405 \h </w:instrText>
             </w:r>
             <w:r>
               <w:rPr>
@@ -1753,7 +1753,7 @@
               <w:sz w:val="22"/>
             </w:rPr>
           </w:pPr>
-          <w:hyperlink w:anchor="_Toc429137315" w:history="1">
+          <w:hyperlink w:anchor="_Toc429142406" w:history="1">
             <w:r>
               <w:rPr>
                 <w:rStyle w:val="a9"/>
@@ -1781,7 +1781,7 @@
                 <w:noProof/>
                 <w:webHidden/>
               </w:rPr>
-              <w:instrText xml:space="preserve"> PAGEREF _Toc429137315 \h </w:instrText>
+              <w:instrText xml:space="preserve"> PAGEREF _Toc429142406 \h </w:instrText>
             </w:r>
             <w:r>
               <w:rPr>
@@ -1824,7 +1824,7 @@
               <w:sz w:val="22"/>
             </w:rPr>
           </w:pPr>
-          <w:hyperlink w:anchor="_Toc429137316" w:history="1">
+          <w:hyperlink w:anchor="_Toc429142407" w:history="1">
             <w:r>
               <w:rPr>
                 <w:rStyle w:val="a9"/>
@@ -1852,7 +1852,7 @@
                 <w:noProof/>
                 <w:webHidden/>
               </w:rPr>
-              <w:instrText xml:space="preserve"> PAGEREF _Toc429137316 \h </w:instrText>
+              <w:instrText xml:space="preserve"> PAGEREF _Toc429142407 \h </w:instrText>
             </w:r>
             <w:r>
               <w:rPr>
@@ -1873,6 +1873,368 @@
                 <w:webHidden/>
               </w:rPr>
               <w:t>7</w:t>
+            </w:r>
+            <w:r>
+              <w:rPr>
+                <w:noProof/>
+                <w:webHidden/>
+              </w:rPr>
+              <w:fldChar w:fldCharType="end"/>
+            </w:r>
+          </w:hyperlink>
+        </w:p>
+        <w:p>
+          <w:pPr>
+            <w:pStyle w:val="21"/>
+            <w:tabs>
+              <w:tab w:val="right" w:leader="dot" w:pos="9345"/>
+            </w:tabs>
+            <w:rPr>
+              <w:rFonts w:asciiTheme="minorHAnsi" w:hAnsiTheme="minorHAnsi"/>
+              <w:noProof/>
+              <w:sz w:val="22"/>
+            </w:rPr>
+          </w:pPr>
+          <w:hyperlink w:anchor="_Toc429142408" w:history="1">
+            <w:r>
+              <w:rPr>
+                <w:rStyle w:val="a9"/>
+                <w:rFonts w:cs="Times New Roman"/>
+                <w:noProof/>
+              </w:rPr>
+              <w:t xml:space="preserve">2.1.1 Язык программирования </w:t>
+            </w:r>
+            <w:r>
+              <w:rPr>
+                <w:rStyle w:val="a9"/>
+                <w:rFonts w:cs="Times New Roman"/>
+                <w:noProof/>
+                <w:lang w:val="en-US"/>
+              </w:rPr>
+              <w:t>Python</w:t>
+            </w:r>
+            <w:r>
+              <w:rPr>
+                <w:noProof/>
+                <w:webHidden/>
+              </w:rPr>
+              <w:tab/>
+            </w:r>
+            <w:r>
+              <w:rPr>
+                <w:noProof/>
+                <w:webHidden/>
+              </w:rPr>
+              <w:fldChar w:fldCharType="begin"/>
+            </w:r>
+            <w:r>
+              <w:rPr>
+                <w:noProof/>
+                <w:webHidden/>
+              </w:rPr>
+              <w:instrText xml:space="preserve"> PAGEREF _Toc429142408 \h </w:instrText>
+            </w:r>
+            <w:r>
+              <w:rPr>
+                <w:noProof/>
+                <w:webHidden/>
+              </w:rPr>
+            </w:r>
+            <w:r>
+              <w:rPr>
+                <w:noProof/>
+                <w:webHidden/>
+              </w:rPr>
+              <w:fldChar w:fldCharType="separate"/>
+            </w:r>
+            <w:r>
+              <w:rPr>
+                <w:noProof/>
+                <w:webHidden/>
+              </w:rPr>
+              <w:t>8</w:t>
+            </w:r>
+            <w:r>
+              <w:rPr>
+                <w:noProof/>
+                <w:webHidden/>
+              </w:rPr>
+              <w:fldChar w:fldCharType="end"/>
+            </w:r>
+          </w:hyperlink>
+        </w:p>
+        <w:p>
+          <w:pPr>
+            <w:pStyle w:val="21"/>
+            <w:tabs>
+              <w:tab w:val="right" w:leader="dot" w:pos="9345"/>
+            </w:tabs>
+            <w:rPr>
+              <w:rFonts w:asciiTheme="minorHAnsi" w:hAnsiTheme="minorHAnsi"/>
+              <w:noProof/>
+              <w:sz w:val="22"/>
+            </w:rPr>
+          </w:pPr>
+          <w:hyperlink w:anchor="_Toc429142409" w:history="1">
+            <w:r>
+              <w:rPr>
+                <w:rStyle w:val="a9"/>
+                <w:rFonts w:cs="Times New Roman"/>
+                <w:noProof/>
+              </w:rPr>
+              <w:t xml:space="preserve">2.1.2 Программная платформа </w:t>
+            </w:r>
+            <w:r>
+              <w:rPr>
+                <w:rStyle w:val="a9"/>
+                <w:rFonts w:cs="Times New Roman"/>
+                <w:noProof/>
+                <w:lang w:val="en-US"/>
+              </w:rPr>
+              <w:t>Django</w:t>
+            </w:r>
+            <w:r>
+              <w:rPr>
+                <w:noProof/>
+                <w:webHidden/>
+              </w:rPr>
+              <w:tab/>
+            </w:r>
+            <w:r>
+              <w:rPr>
+                <w:noProof/>
+                <w:webHidden/>
+              </w:rPr>
+              <w:fldChar w:fldCharType="begin"/>
+            </w:r>
+            <w:r>
+              <w:rPr>
+                <w:noProof/>
+                <w:webHidden/>
+              </w:rPr>
+              <w:instrText xml:space="preserve"> PAGEREF _Toc429142409 \h </w:instrText>
+            </w:r>
+            <w:r>
+              <w:rPr>
+                <w:noProof/>
+                <w:webHidden/>
+              </w:rPr>
+            </w:r>
+            <w:r>
+              <w:rPr>
+                <w:noProof/>
+                <w:webHidden/>
+              </w:rPr>
+              <w:fldChar w:fldCharType="separate"/>
+            </w:r>
+            <w:r>
+              <w:rPr>
+                <w:noProof/>
+                <w:webHidden/>
+              </w:rPr>
+              <w:t>9</w:t>
+            </w:r>
+            <w:r>
+              <w:rPr>
+                <w:noProof/>
+                <w:webHidden/>
+              </w:rPr>
+              <w:fldChar w:fldCharType="end"/>
+            </w:r>
+          </w:hyperlink>
+        </w:p>
+        <w:p>
+          <w:pPr>
+            <w:pStyle w:val="21"/>
+            <w:tabs>
+              <w:tab w:val="right" w:leader="dot" w:pos="9345"/>
+            </w:tabs>
+            <w:rPr>
+              <w:rFonts w:asciiTheme="minorHAnsi" w:hAnsiTheme="minorHAnsi"/>
+              <w:noProof/>
+              <w:sz w:val="22"/>
+            </w:rPr>
+          </w:pPr>
+          <w:hyperlink w:anchor="_Toc429142410" w:history="1">
+            <w:r>
+              <w:rPr>
+                <w:rStyle w:val="a9"/>
+                <w:rFonts w:cs="Times New Roman"/>
+                <w:noProof/>
+              </w:rPr>
+              <w:t xml:space="preserve">2.1.3 Система контроля версий </w:t>
+            </w:r>
+            <w:r>
+              <w:rPr>
+                <w:rStyle w:val="a9"/>
+                <w:rFonts w:cs="Times New Roman"/>
+                <w:noProof/>
+                <w:lang w:val="en-US"/>
+              </w:rPr>
+              <w:t>Git</w:t>
+            </w:r>
+            <w:r>
+              <w:rPr>
+                <w:rStyle w:val="a9"/>
+                <w:rFonts w:cs="Times New Roman"/>
+                <w:noProof/>
+              </w:rPr>
+              <w:t xml:space="preserve"> и веб-сервис для создания удаленного репозитория </w:t>
+            </w:r>
+            <w:r>
+              <w:rPr>
+                <w:rStyle w:val="a9"/>
+                <w:rFonts w:cs="Times New Roman"/>
+                <w:noProof/>
+                <w:lang w:val="en-US"/>
+              </w:rPr>
+              <w:t>GitHub</w:t>
+            </w:r>
+            <w:r>
+              <w:rPr>
+                <w:noProof/>
+                <w:webHidden/>
+              </w:rPr>
+              <w:tab/>
+            </w:r>
+            <w:r>
+              <w:rPr>
+                <w:noProof/>
+                <w:webHidden/>
+              </w:rPr>
+              <w:fldChar w:fldCharType="begin"/>
+            </w:r>
+            <w:r>
+              <w:rPr>
+                <w:noProof/>
+                <w:webHidden/>
+              </w:rPr>
+              <w:instrText xml:space="preserve"> PAGEREF _Toc429142410 \h </w:instrText>
+            </w:r>
+            <w:r>
+              <w:rPr>
+                <w:noProof/>
+                <w:webHidden/>
+              </w:rPr>
+            </w:r>
+            <w:r>
+              <w:rPr>
+                <w:noProof/>
+                <w:webHidden/>
+              </w:rPr>
+              <w:fldChar w:fldCharType="separate"/>
+            </w:r>
+            <w:r>
+              <w:rPr>
+                <w:noProof/>
+                <w:webHidden/>
+              </w:rPr>
+              <w:t>10</w:t>
+            </w:r>
+            <w:r>
+              <w:rPr>
+                <w:noProof/>
+                <w:webHidden/>
+              </w:rPr>
+              <w:fldChar w:fldCharType="end"/>
+            </w:r>
+          </w:hyperlink>
+        </w:p>
+        <w:p>
+          <w:pPr>
+            <w:pStyle w:val="21"/>
+            <w:tabs>
+              <w:tab w:val="right" w:leader="dot" w:pos="9345"/>
+            </w:tabs>
+            <w:rPr>
+              <w:rFonts w:asciiTheme="minorHAnsi" w:hAnsiTheme="minorHAnsi"/>
+              <w:noProof/>
+              <w:sz w:val="22"/>
+            </w:rPr>
+          </w:pPr>
+          <w:hyperlink w:anchor="_Toc429142411" w:history="1">
+            <w:r>
+              <w:rPr>
+                <w:rStyle w:val="a9"/>
+                <w:rFonts w:cs="Times New Roman"/>
+                <w:noProof/>
+              </w:rPr>
+              <w:t xml:space="preserve">2.1.4  Кросплатформенный текстовый редактор </w:t>
+            </w:r>
+            <w:r>
+              <w:rPr>
+                <w:rStyle w:val="a9"/>
+                <w:rFonts w:cs="Times New Roman"/>
+                <w:noProof/>
+                <w:lang w:val="en-US"/>
+              </w:rPr>
+              <w:t>Sublime</w:t>
+            </w:r>
+            <w:r>
+              <w:rPr>
+                <w:rStyle w:val="a9"/>
+                <w:rFonts w:cs="Times New Roman"/>
+                <w:noProof/>
+              </w:rPr>
+              <w:t xml:space="preserve"> </w:t>
+            </w:r>
+            <w:r>
+              <w:rPr>
+                <w:rStyle w:val="a9"/>
+                <w:rFonts w:cs="Times New Roman"/>
+                <w:noProof/>
+                <w:lang w:val="en-US"/>
+              </w:rPr>
+              <w:t>Text</w:t>
+            </w:r>
+            <w:r>
+              <w:rPr>
+                <w:rStyle w:val="a9"/>
+                <w:rFonts w:cs="Times New Roman"/>
+                <w:noProof/>
+              </w:rPr>
+              <w:t xml:space="preserve"> 2</w:t>
+            </w:r>
+            <w:r>
+              <w:rPr>
+                <w:noProof/>
+                <w:webHidden/>
+              </w:rPr>
+              <w:tab/>
+            </w:r>
+            <w:r>
+              <w:rPr>
+                <w:noProof/>
+                <w:webHidden/>
+              </w:rPr>
+              <w:fldChar w:fldCharType="begin"/>
+            </w:r>
+            <w:r>
+              <w:rPr>
+                <w:noProof/>
+                <w:webHidden/>
+              </w:rPr>
+              <w:instrText xml:space="preserve"> PAGEREF _Toc429142411 \h </w:instrText>
+            </w:r>
+            <w:r>
+              <w:rPr>
+                <w:noProof/>
+                <w:webHidden/>
+              </w:rPr>
+            </w:r>
+            <w:r>
+              <w:rPr>
+                <w:noProof/>
+                <w:webHidden/>
+              </w:rPr>
+              <w:fldChar w:fldCharType="separate"/>
+            </w:r>
+            <w:r>
+              <w:rPr>
+                <w:noProof/>
+                <w:webHidden/>
+              </w:rPr>
+              <w:t>11</w:t>
             </w:r>
             <w:r>
               <w:rPr>
@@ -1895,14 +2257,23 @@
               <w:sz w:val="22"/>
             </w:rPr>
           </w:pPr>
-          <w:hyperlink w:anchor="_Toc429137317" w:history="1">
+          <w:hyperlink w:anchor="_Toc429142412" w:history="1">
             <w:r>
               <w:rPr>
                 <w:rStyle w:val="a9"/>
                 <w:rFonts w:cs="Times New Roman"/>
                 <w:noProof/>
               </w:rPr>
-              <w:t>Список использованных источников</w:t>
+              <w:t xml:space="preserve">3 Создание шаблона проекта в </w:t>
+            </w:r>
+            <w:r>
+              <w:rPr>
+                <w:rStyle w:val="a9"/>
+                <w:rFonts w:cs="Times New Roman"/>
+                <w:noProof/>
+                <w:lang w:val="en-US"/>
+              </w:rPr>
+              <w:t>Django</w:t>
             </w:r>
             <w:r>
               <w:rPr>
@@ -1923,7 +2294,7 @@
                 <w:noProof/>
                 <w:webHidden/>
               </w:rPr>
-              <w:instrText xml:space="preserve"> PAGEREF _Toc429137317 \h </w:instrText>
+              <w:instrText xml:space="preserve"> PAGEREF _Toc429142412 \h </w:instrText>
             </w:r>
             <w:r>
               <w:rPr>
@@ -1943,7 +2314,7 @@
                 <w:noProof/>
                 <w:webHidden/>
               </w:rPr>
-              <w:t>9</w:t>
+              <w:t>12</w:t>
             </w:r>
             <w:r>
               <w:rPr>
@@ -1966,13 +2337,331 @@
               <w:sz w:val="22"/>
             </w:rPr>
           </w:pPr>
-          <w:hyperlink w:anchor="_Toc429137318" w:history="1">
+          <w:hyperlink w:anchor="_Toc429142413" w:history="1">
             <w:r>
               <w:rPr>
                 <w:rStyle w:val="a9"/>
                 <w:rFonts w:cs="Times New Roman"/>
                 <w:noProof/>
               </w:rPr>
+              <w:t>4 Проектирование базы данных. Создание моделей</w:t>
+            </w:r>
+            <w:r>
+              <w:rPr>
+                <w:noProof/>
+                <w:webHidden/>
+              </w:rPr>
+              <w:tab/>
+            </w:r>
+            <w:r>
+              <w:rPr>
+                <w:noProof/>
+                <w:webHidden/>
+              </w:rPr>
+              <w:fldChar w:fldCharType="begin"/>
+            </w:r>
+            <w:r>
+              <w:rPr>
+                <w:noProof/>
+                <w:webHidden/>
+              </w:rPr>
+              <w:instrText xml:space="preserve"> PAGEREF _Toc429142413 \h </w:instrText>
+            </w:r>
+            <w:r>
+              <w:rPr>
+                <w:noProof/>
+                <w:webHidden/>
+              </w:rPr>
+            </w:r>
+            <w:r>
+              <w:rPr>
+                <w:noProof/>
+                <w:webHidden/>
+              </w:rPr>
+              <w:fldChar w:fldCharType="separate"/>
+            </w:r>
+            <w:r>
+              <w:rPr>
+                <w:noProof/>
+                <w:webHidden/>
+              </w:rPr>
+              <w:t>13</w:t>
+            </w:r>
+            <w:r>
+              <w:rPr>
+                <w:noProof/>
+                <w:webHidden/>
+              </w:rPr>
+              <w:fldChar w:fldCharType="end"/>
+            </w:r>
+          </w:hyperlink>
+        </w:p>
+        <w:p>
+          <w:pPr>
+            <w:pStyle w:val="11"/>
+            <w:tabs>
+              <w:tab w:val="right" w:leader="dot" w:pos="9345"/>
+            </w:tabs>
+            <w:rPr>
+              <w:rFonts w:asciiTheme="minorHAnsi" w:hAnsiTheme="minorHAnsi"/>
+              <w:noProof/>
+              <w:sz w:val="22"/>
+            </w:rPr>
+          </w:pPr>
+          <w:hyperlink w:anchor="_Toc429142414" w:history="1">
+            <w:r>
+              <w:rPr>
+                <w:rStyle w:val="a9"/>
+                <w:rFonts w:cs="Times New Roman"/>
+                <w:noProof/>
+              </w:rPr>
+              <w:t xml:space="preserve">5 </w:t>
+            </w:r>
+            <w:r>
+              <w:rPr>
+                <w:rStyle w:val="a9"/>
+                <w:rFonts w:cs="Times New Roman"/>
+                <w:noProof/>
+                <w:lang w:val="en-US"/>
+              </w:rPr>
+              <w:t>Twitter</w:t>
+            </w:r>
+            <w:r>
+              <w:rPr>
+                <w:rStyle w:val="a9"/>
+                <w:rFonts w:cs="Times New Roman"/>
+                <w:noProof/>
+              </w:rPr>
+              <w:t xml:space="preserve"> </w:t>
+            </w:r>
+            <w:r>
+              <w:rPr>
+                <w:rStyle w:val="a9"/>
+                <w:rFonts w:cs="Times New Roman"/>
+                <w:noProof/>
+                <w:lang w:val="en-US"/>
+              </w:rPr>
+              <w:t>API</w:t>
+            </w:r>
+            <w:r>
+              <w:rPr>
+                <w:rStyle w:val="a9"/>
+                <w:rFonts w:cs="Times New Roman"/>
+                <w:noProof/>
+              </w:rPr>
+              <w:t>. Программа для поиска сообщений по ключевому слову</w:t>
+            </w:r>
+            <w:r>
+              <w:rPr>
+                <w:noProof/>
+                <w:webHidden/>
+              </w:rPr>
+              <w:tab/>
+            </w:r>
+            <w:r>
+              <w:rPr>
+                <w:noProof/>
+                <w:webHidden/>
+              </w:rPr>
+              <w:fldChar w:fldCharType="begin"/>
+            </w:r>
+            <w:r>
+              <w:rPr>
+                <w:noProof/>
+                <w:webHidden/>
+              </w:rPr>
+              <w:instrText xml:space="preserve"> PAGEREF _Toc429142414 \h </w:instrText>
+            </w:r>
+            <w:r>
+              <w:rPr>
+                <w:noProof/>
+                <w:webHidden/>
+              </w:rPr>
+            </w:r>
+            <w:r>
+              <w:rPr>
+                <w:noProof/>
+                <w:webHidden/>
+              </w:rPr>
+              <w:fldChar w:fldCharType="separate"/>
+            </w:r>
+            <w:r>
+              <w:rPr>
+                <w:noProof/>
+                <w:webHidden/>
+              </w:rPr>
+              <w:t>14</w:t>
+            </w:r>
+            <w:r>
+              <w:rPr>
+                <w:noProof/>
+                <w:webHidden/>
+              </w:rPr>
+              <w:fldChar w:fldCharType="end"/>
+            </w:r>
+          </w:hyperlink>
+        </w:p>
+        <w:p>
+          <w:pPr>
+            <w:pStyle w:val="11"/>
+            <w:tabs>
+              <w:tab w:val="right" w:leader="dot" w:pos="9345"/>
+            </w:tabs>
+            <w:rPr>
+              <w:rFonts w:asciiTheme="minorHAnsi" w:hAnsiTheme="minorHAnsi"/>
+              <w:noProof/>
+              <w:sz w:val="22"/>
+            </w:rPr>
+          </w:pPr>
+          <w:hyperlink w:anchor="_Toc429142415" w:history="1">
+            <w:r>
+              <w:rPr>
+                <w:rStyle w:val="a9"/>
+                <w:rFonts w:cs="Times New Roman"/>
+                <w:noProof/>
+              </w:rPr>
+              <w:t>Заключение</w:t>
+            </w:r>
+            <w:r>
+              <w:rPr>
+                <w:noProof/>
+                <w:webHidden/>
+              </w:rPr>
+              <w:tab/>
+            </w:r>
+            <w:r>
+              <w:rPr>
+                <w:noProof/>
+                <w:webHidden/>
+              </w:rPr>
+              <w:fldChar w:fldCharType="begin"/>
+            </w:r>
+            <w:r>
+              <w:rPr>
+                <w:noProof/>
+                <w:webHidden/>
+              </w:rPr>
+              <w:instrText xml:space="preserve"> PAGEREF _Toc429142415 \h </w:instrText>
+            </w:r>
+            <w:r>
+              <w:rPr>
+                <w:noProof/>
+                <w:webHidden/>
+              </w:rPr>
+            </w:r>
+            <w:r>
+              <w:rPr>
+                <w:noProof/>
+                <w:webHidden/>
+              </w:rPr>
+              <w:fldChar w:fldCharType="separate"/>
+            </w:r>
+            <w:r>
+              <w:rPr>
+                <w:noProof/>
+                <w:webHidden/>
+              </w:rPr>
+              <w:t>15</w:t>
+            </w:r>
+            <w:r>
+              <w:rPr>
+                <w:noProof/>
+                <w:webHidden/>
+              </w:rPr>
+              <w:fldChar w:fldCharType="end"/>
+            </w:r>
+          </w:hyperlink>
+        </w:p>
+        <w:p>
+          <w:pPr>
+            <w:pStyle w:val="11"/>
+            <w:tabs>
+              <w:tab w:val="right" w:leader="dot" w:pos="9345"/>
+            </w:tabs>
+            <w:rPr>
+              <w:rFonts w:asciiTheme="minorHAnsi" w:hAnsiTheme="minorHAnsi"/>
+              <w:noProof/>
+              <w:sz w:val="22"/>
+            </w:rPr>
+          </w:pPr>
+          <w:hyperlink w:anchor="_Toc429142416" w:history="1">
+            <w:r>
+              <w:rPr>
+                <w:rStyle w:val="a9"/>
+                <w:rFonts w:cs="Times New Roman"/>
+                <w:noProof/>
+              </w:rPr>
+              <w:t>Список использованных источников</w:t>
+            </w:r>
+            <w:r>
+              <w:rPr>
+                <w:noProof/>
+                <w:webHidden/>
+              </w:rPr>
+              <w:tab/>
+            </w:r>
+            <w:r>
+              <w:rPr>
+                <w:noProof/>
+                <w:webHidden/>
+              </w:rPr>
+              <w:fldChar w:fldCharType="begin"/>
+            </w:r>
+            <w:r>
+              <w:rPr>
+                <w:noProof/>
+                <w:webHidden/>
+              </w:rPr>
+              <w:instrText xml:space="preserve"> PAGEREF _Toc429142416 \h </w:instrText>
+            </w:r>
+            <w:r>
+              <w:rPr>
+                <w:noProof/>
+                <w:webHidden/>
+              </w:rPr>
+            </w:r>
+            <w:r>
+              <w:rPr>
+                <w:noProof/>
+                <w:webHidden/>
+              </w:rPr>
+              <w:fldChar w:fldCharType="separate"/>
+            </w:r>
+            <w:r>
+              <w:rPr>
+                <w:noProof/>
+                <w:webHidden/>
+              </w:rPr>
+              <w:t>16</w:t>
+            </w:r>
+            <w:r>
+              <w:rPr>
+                <w:noProof/>
+                <w:webHidden/>
+              </w:rPr>
+              <w:fldChar w:fldCharType="end"/>
+            </w:r>
+          </w:hyperlink>
+        </w:p>
+        <w:p>
+          <w:pPr>
+            <w:pStyle w:val="11"/>
+            <w:tabs>
+              <w:tab w:val="right" w:leader="dot" w:pos="9345"/>
+            </w:tabs>
+            <w:rPr>
+              <w:rFonts w:asciiTheme="minorHAnsi" w:hAnsiTheme="minorHAnsi"/>
+              <w:noProof/>
+              <w:sz w:val="22"/>
+            </w:rPr>
+          </w:pPr>
+          <w:hyperlink w:anchor="_Toc429142417" w:history="1">
+            <w:r>
+              <w:rPr>
+                <w:rStyle w:val="a9"/>
+                <w:rFonts w:cs="Times New Roman"/>
+                <w:noProof/>
+              </w:rPr>
               <w:t>Приложение А</w:t>
             </w:r>
             <w:r>
@@ -1994,7 +2683,7 @@
                 <w:noProof/>
                 <w:webHidden/>
               </w:rPr>
-              <w:instrText xml:space="preserve"> PAGEREF _Toc429137318 \h </w:instrText>
+              <w:instrText xml:space="preserve"> PAGEREF _Toc429142417 \h </w:instrText>
             </w:r>
             <w:r>
               <w:rPr>
@@ -2014,7 +2703,7 @@
                 <w:noProof/>
                 <w:webHidden/>
               </w:rPr>
-              <w:t>10</w:t>
+              <w:t>17</w:t>
             </w:r>
             <w:r>
               <w:rPr>
@@ -2066,7 +2755,7 @@
           <w:szCs w:val="24"/>
         </w:rPr>
       </w:pPr>
-      <w:bookmarkStart w:id="0" w:name="_Toc429137313"/>
+      <w:bookmarkStart w:id="0" w:name="_Toc429142404"/>
       <w:r>
         <w:rPr>
           <w:rFonts w:ascii="Times New Roman" w:hAnsi="Times New Roman" w:cs="Times New Roman"/>
@@ -2431,7 +3120,7 @@
           <w:szCs w:val="24"/>
         </w:rPr>
       </w:pPr>
-      <w:bookmarkStart w:id="1" w:name="_Toc429137314"/>
+      <w:bookmarkStart w:id="1" w:name="_Toc429142405"/>
       <w:r>
         <w:rPr>
           <w:rFonts w:ascii="Times New Roman" w:eastAsia="Times New Roman" w:hAnsi="Times New Roman" w:cs="Times New Roman"/>
@@ -2777,7 +3466,7 @@
           <w:szCs w:val="24"/>
         </w:rPr>
       </w:pPr>
-      <w:bookmarkStart w:id="2" w:name="_Toc429137315"/>
+      <w:bookmarkStart w:id="2" w:name="_Toc429142406"/>
       <w:r>
         <w:rPr>
           <w:rFonts w:ascii="Times New Roman" w:hAnsi="Times New Roman" w:cs="Times New Roman"/>
@@ -3006,6 +3695,83 @@
         </w:rPr>
         <w:t>»)</w:t>
       </w:r>
+      <w:r>
+        <w:rPr>
+          <w:rFonts w:ascii="Times New Roman" w:hAnsi="Times New Roman" w:cs="Times New Roman"/>
+          <w:sz w:val="24"/>
+          <w:szCs w:val="24"/>
+        </w:rPr>
+        <w:t>, публикуемых в социальной сети «</w:t>
+      </w:r>
+      <w:r>
+        <w:rPr>
+          <w:rFonts w:ascii="Times New Roman" w:hAnsi="Times New Roman" w:cs="Times New Roman"/>
+          <w:sz w:val="24"/>
+          <w:szCs w:val="24"/>
+          <w:lang w:val="en-US"/>
+        </w:rPr>
+        <w:t>Tw</w:t>
+      </w:r>
+      <w:r>
+        <w:rPr>
+          <w:rFonts w:ascii="Times New Roman" w:hAnsi="Times New Roman" w:cs="Times New Roman"/>
+          <w:sz w:val="24"/>
+          <w:szCs w:val="24"/>
+          <w:lang w:val="en-US"/>
+        </w:rPr>
+        <w:t>itt</w:t>
+      </w:r>
+      <w:r>
+        <w:rPr>
+          <w:rFonts w:ascii="Times New Roman" w:hAnsi="Times New Roman" w:cs="Times New Roman"/>
+          <w:sz w:val="24"/>
+          <w:szCs w:val="24"/>
+          <w:lang w:val="en-US"/>
+        </w:rPr>
+        <w:t>er</w:t>
+      </w:r>
+      <w:r>
+        <w:rPr>
+          <w:rFonts w:ascii="Times New Roman" w:hAnsi="Times New Roman" w:cs="Times New Roman"/>
+          <w:sz w:val="24"/>
+          <w:szCs w:val="24"/>
+        </w:rPr>
+        <w:t xml:space="preserve">»   </w:t>
+      </w:r>
+      <w:r>
+        <w:rPr>
+          <w:rFonts w:ascii="Times New Roman" w:hAnsi="Times New Roman" w:cs="Times New Roman"/>
+          <w:sz w:val="24"/>
+          <w:szCs w:val="24"/>
+        </w:rPr>
+        <w:t>по ключевому слову («</w:t>
+      </w:r>
+      <w:proofErr w:type="spellStart"/>
+      <w:r>
+        <w:rPr>
+          <w:rFonts w:ascii="Times New Roman" w:hAnsi="Times New Roman" w:cs="Times New Roman"/>
+          <w:sz w:val="24"/>
+          <w:szCs w:val="24"/>
+        </w:rPr>
+        <w:t>хэштегу</w:t>
+      </w:r>
+      <w:proofErr w:type="spellEnd"/>
+      <w:r>
+        <w:rPr>
+          <w:rFonts w:ascii="Times New Roman" w:hAnsi="Times New Roman" w:cs="Times New Roman"/>
+          <w:sz w:val="24"/>
+          <w:szCs w:val="24"/>
+        </w:rPr>
+        <w:t>»)</w:t>
+      </w:r>
+      <w:r>
+        <w:rPr>
+          <w:rFonts w:ascii="Times New Roman" w:hAnsi="Times New Roman" w:cs="Times New Roman"/>
+          <w:sz w:val="24"/>
+          <w:szCs w:val="24"/>
+        </w:rPr>
+        <w:t xml:space="preserve"> с последующим сохранением в базу </w:t>
+      </w:r>
       <w:proofErr w:type="gramStart"/>
       <w:r>
         <w:rPr>
@@ -3013,15 +3779,7 @@
           <w:sz w:val="24"/>
           <w:szCs w:val="24"/>
         </w:rPr>
-        <w:t xml:space="preserve"> </w:t>
-      </w:r>
-      <w:r>
-        <w:rPr>
-          <w:rFonts w:ascii="Times New Roman" w:hAnsi="Times New Roman" w:cs="Times New Roman"/>
-          <w:sz w:val="24"/>
-          <w:szCs w:val="24"/>
-        </w:rPr>
-        <w:t>,</w:t>
+        <w:t>данных</w:t>
       </w:r>
       <w:proofErr w:type="gramEnd"/>
       <w:r>
@@ -3030,58 +3788,15 @@
           <w:sz w:val="24"/>
           <w:szCs w:val="24"/>
         </w:rPr>
-        <w:t xml:space="preserve"> публикуемых в социальной сети «</w:t>
-      </w:r>
-      <w:r>
-        <w:rPr>
-          <w:rFonts w:ascii="Times New Roman" w:hAnsi="Times New Roman" w:cs="Times New Roman"/>
-          <w:sz w:val="24"/>
-          <w:szCs w:val="24"/>
-          <w:lang w:val="en-US"/>
-        </w:rPr>
-        <w:t>Tweeter</w:t>
-      </w:r>
-      <w:r>
-        <w:rPr>
-          <w:rFonts w:ascii="Times New Roman" w:hAnsi="Times New Roman" w:cs="Times New Roman"/>
-          <w:sz w:val="24"/>
-          <w:szCs w:val="24"/>
-        </w:rPr>
-        <w:t xml:space="preserve">»   </w:t>
-      </w:r>
-      <w:r>
-        <w:rPr>
-          <w:rFonts w:ascii="Times New Roman" w:hAnsi="Times New Roman" w:cs="Times New Roman"/>
-          <w:sz w:val="24"/>
-          <w:szCs w:val="24"/>
-        </w:rPr>
-        <w:t>по ключевому слову («</w:t>
-      </w:r>
-      <w:proofErr w:type="spellStart"/>
-      <w:r>
-        <w:rPr>
-          <w:rFonts w:ascii="Times New Roman" w:hAnsi="Times New Roman" w:cs="Times New Roman"/>
-          <w:sz w:val="24"/>
-          <w:szCs w:val="24"/>
-        </w:rPr>
-        <w:t>хэштегу</w:t>
-      </w:r>
-      <w:proofErr w:type="spellEnd"/>
-      <w:r>
-        <w:rPr>
-          <w:rFonts w:ascii="Times New Roman" w:hAnsi="Times New Roman" w:cs="Times New Roman"/>
-          <w:sz w:val="24"/>
-          <w:szCs w:val="24"/>
-        </w:rPr>
-        <w:t>»)</w:t>
-      </w:r>
-      <w:r>
-        <w:rPr>
-          <w:rFonts w:ascii="Times New Roman" w:hAnsi="Times New Roman" w:cs="Times New Roman"/>
-          <w:sz w:val="24"/>
-          <w:szCs w:val="24"/>
-        </w:rPr>
-        <w:t xml:space="preserve"> с последующим сохранением в базу данных как самих сообщений, так и сопутствующей им информации (об авторе, дате публикации, локации пользователя и др.) </w:t>
+        <w:t xml:space="preserve"> как самих сообщений, так и сопутствующей им информации (об авторе, дате публикац</w:t>
+      </w:r>
+      <w:r>
+        <w:rPr>
+          <w:rFonts w:ascii="Times New Roman" w:hAnsi="Times New Roman" w:cs="Times New Roman"/>
+          <w:sz w:val="24"/>
+          <w:szCs w:val="24"/>
+        </w:rPr>
+        <w:t>ии, локации пользователя и др.)</w:t>
       </w:r>
       <w:r>
         <w:rPr>
@@ -3178,7 +3893,7 @@
           <w:szCs w:val="24"/>
         </w:rPr>
       </w:pPr>
-      <w:bookmarkStart w:id="3" w:name="_Toc429137316"/>
+      <w:bookmarkStart w:id="3" w:name="_Toc429142407"/>
       <w:r>
         <w:rPr>
           <w:rFonts w:ascii="Times New Roman" w:hAnsi="Times New Roman" w:cs="Times New Roman"/>
@@ -3519,8 +4234,10 @@
           <w:color w:val="auto"/>
           <w:sz w:val="24"/>
           <w:szCs w:val="24"/>
-        </w:rPr>
-      </w:pPr>
+          <w:lang w:val="en-US"/>
+        </w:rPr>
+      </w:pPr>
+      <w:bookmarkStart w:id="4" w:name="_Toc429142408"/>
       <w:r>
         <w:rPr>
           <w:rFonts w:ascii="Times New Roman" w:hAnsi="Times New Roman" w:cs="Times New Roman"/>
@@ -3542,6 +4259,2270 @@
         </w:rPr>
         <w:t>Python</w:t>
       </w:r>
+      <w:bookmarkEnd w:id="4"/>
+    </w:p>
+    <w:p>
+      <w:pPr>
+        <w:rPr>
+          <w:lang w:val="en-US"/>
+        </w:rPr>
+      </w:pPr>
+    </w:p>
+    <w:p>
+      <w:pPr>
+        <w:spacing w:after="0" w:line="360" w:lineRule="auto"/>
+        <w:ind w:firstLine="709"/>
+        <w:jc w:val="both"/>
+        <w:rPr>
+          <w:rFonts w:ascii="Times New Roman" w:hAnsi="Times New Roman" w:cs="Times New Roman"/>
+          <w:sz w:val="24"/>
+          <w:szCs w:val="24"/>
+        </w:rPr>
+      </w:pPr>
+      <w:proofErr w:type="spellStart"/>
+      <w:r>
+        <w:rPr>
+          <w:rFonts w:ascii="Times New Roman" w:hAnsi="Times New Roman" w:cs="Times New Roman"/>
+          <w:sz w:val="24"/>
+          <w:szCs w:val="24"/>
+        </w:rPr>
+        <w:t>Python</w:t>
+      </w:r>
+      <w:proofErr w:type="spellEnd"/>
+      <w:r>
+        <w:rPr>
+          <w:rFonts w:ascii="Times New Roman" w:hAnsi="Times New Roman" w:cs="Times New Roman"/>
+          <w:sz w:val="24"/>
+          <w:szCs w:val="24"/>
+        </w:rPr>
+        <w:t xml:space="preserve"> — высокоуровневый язык программирования общего назначения, ориентированный на повышение производительности разработчика и читаемости кода. Синтаксис ядра </w:t>
+      </w:r>
+      <w:proofErr w:type="spellStart"/>
+      <w:r>
+        <w:rPr>
+          <w:rFonts w:ascii="Times New Roman" w:hAnsi="Times New Roman" w:cs="Times New Roman"/>
+          <w:sz w:val="24"/>
+          <w:szCs w:val="24"/>
+        </w:rPr>
+        <w:t>Python</w:t>
+      </w:r>
+      <w:proofErr w:type="spellEnd"/>
+      <w:r>
+        <w:rPr>
+          <w:rFonts w:ascii="Times New Roman" w:hAnsi="Times New Roman" w:cs="Times New Roman"/>
+          <w:sz w:val="24"/>
+          <w:szCs w:val="24"/>
+        </w:rPr>
+        <w:t xml:space="preserve"> </w:t>
+      </w:r>
+      <w:proofErr w:type="spellStart"/>
+      <w:r>
+        <w:rPr>
+          <w:rFonts w:ascii="Times New Roman" w:hAnsi="Times New Roman" w:cs="Times New Roman"/>
+          <w:sz w:val="24"/>
+          <w:szCs w:val="24"/>
+        </w:rPr>
+        <w:t>минималистичен</w:t>
+      </w:r>
+      <w:proofErr w:type="spellEnd"/>
+      <w:r>
+        <w:rPr>
+          <w:rFonts w:ascii="Times New Roman" w:hAnsi="Times New Roman" w:cs="Times New Roman"/>
+          <w:sz w:val="24"/>
+          <w:szCs w:val="24"/>
+        </w:rPr>
+        <w:t>. В то же время стандартная библиотека включает большой объём полезных функций.</w:t>
+      </w:r>
+    </w:p>
+    <w:p>
+      <w:pPr>
+        <w:spacing w:after="0" w:line="360" w:lineRule="auto"/>
+        <w:ind w:firstLine="709"/>
+        <w:jc w:val="both"/>
+        <w:rPr>
+          <w:rFonts w:ascii="Times New Roman" w:hAnsi="Times New Roman" w:cs="Times New Roman"/>
+          <w:sz w:val="24"/>
+          <w:szCs w:val="24"/>
+        </w:rPr>
+      </w:pPr>
+      <w:proofErr w:type="spellStart"/>
+      <w:r>
+        <w:rPr>
+          <w:rFonts w:ascii="Times New Roman" w:hAnsi="Times New Roman" w:cs="Times New Roman"/>
+          <w:sz w:val="24"/>
+          <w:szCs w:val="24"/>
+        </w:rPr>
+        <w:t>Python</w:t>
+      </w:r>
+      <w:proofErr w:type="spellEnd"/>
+      <w:r>
+        <w:rPr>
+          <w:rFonts w:ascii="Times New Roman" w:hAnsi="Times New Roman" w:cs="Times New Roman"/>
+          <w:sz w:val="24"/>
+          <w:szCs w:val="24"/>
+        </w:rPr>
+        <w:t xml:space="preserve"> поддерживает несколько парадигм программирования, в том числе структурное, объектно-ориентированное, функциональное и </w:t>
+      </w:r>
+      <w:proofErr w:type="spellStart"/>
+      <w:r>
+        <w:rPr>
+          <w:rFonts w:ascii="Times New Roman" w:hAnsi="Times New Roman" w:cs="Times New Roman"/>
+          <w:sz w:val="24"/>
+          <w:szCs w:val="24"/>
+        </w:rPr>
+        <w:t>аспектно-ориентированное</w:t>
+      </w:r>
+      <w:proofErr w:type="spellEnd"/>
+      <w:r>
+        <w:rPr>
+          <w:rFonts w:ascii="Times New Roman" w:hAnsi="Times New Roman" w:cs="Times New Roman"/>
+          <w:sz w:val="24"/>
+          <w:szCs w:val="24"/>
+        </w:rPr>
+        <w:t>. Основные архитектурные черты — динамическая типизация</w:t>
+      </w:r>
+      <w:r>
+        <w:rPr>
+          <w:rFonts w:ascii="Times New Roman" w:hAnsi="Times New Roman" w:cs="Times New Roman"/>
+          <w:sz w:val="24"/>
+          <w:szCs w:val="24"/>
+        </w:rPr>
+        <w:t xml:space="preserve"> (переменная связывается с типом во время присвоения значения, а не во время объявления переменной)</w:t>
+      </w:r>
+      <w:r>
+        <w:rPr>
+          <w:rFonts w:ascii="Times New Roman" w:hAnsi="Times New Roman" w:cs="Times New Roman"/>
+          <w:sz w:val="24"/>
+          <w:szCs w:val="24"/>
+        </w:rPr>
+        <w:t>, автоматическое управление памятью, полная интроспекция</w:t>
+      </w:r>
+      <w:r>
+        <w:rPr>
+          <w:rFonts w:ascii="Times New Roman" w:hAnsi="Times New Roman" w:cs="Times New Roman"/>
+          <w:sz w:val="24"/>
+          <w:szCs w:val="24"/>
+        </w:rPr>
+        <w:t xml:space="preserve"> (возможность определять тип и структуру объекта во время выполнения программы)</w:t>
+      </w:r>
+      <w:r>
+        <w:rPr>
+          <w:rFonts w:ascii="Times New Roman" w:hAnsi="Times New Roman" w:cs="Times New Roman"/>
+          <w:sz w:val="24"/>
+          <w:szCs w:val="24"/>
+        </w:rPr>
+        <w:t xml:space="preserve">, механизм обработки исключений, поддержка многопоточных вычислений и удобные высокоуровневые структуры данных. Код в </w:t>
+      </w:r>
+      <w:proofErr w:type="spellStart"/>
+      <w:r>
+        <w:rPr>
+          <w:rFonts w:ascii="Times New Roman" w:hAnsi="Times New Roman" w:cs="Times New Roman"/>
+          <w:sz w:val="24"/>
+          <w:szCs w:val="24"/>
+        </w:rPr>
+        <w:t>Python</w:t>
+      </w:r>
+      <w:proofErr w:type="spellEnd"/>
+      <w:r>
+        <w:rPr>
+          <w:rFonts w:ascii="Times New Roman" w:hAnsi="Times New Roman" w:cs="Times New Roman"/>
+          <w:sz w:val="24"/>
+          <w:szCs w:val="24"/>
+        </w:rPr>
+        <w:t xml:space="preserve"> организовывается в функции и классы, которые могут объединяться в модули (они в свою очередь могут быть объединены в пакеты)</w:t>
+      </w:r>
+      <w:r>
+        <w:rPr>
+          <w:rFonts w:ascii="Times New Roman" w:hAnsi="Times New Roman" w:cs="Times New Roman"/>
+          <w:sz w:val="24"/>
+          <w:szCs w:val="24"/>
+        </w:rPr>
+        <w:t xml:space="preserve"> [</w:t>
+      </w:r>
+      <w:r>
+        <w:rPr>
+          <w:rFonts w:ascii="Times New Roman" w:hAnsi="Times New Roman" w:cs="Times New Roman"/>
+          <w:sz w:val="24"/>
+          <w:szCs w:val="24"/>
+        </w:rPr>
+        <w:t>4</w:t>
+      </w:r>
+      <w:r>
+        <w:rPr>
+          <w:rFonts w:ascii="Times New Roman" w:hAnsi="Times New Roman" w:cs="Times New Roman"/>
+          <w:sz w:val="24"/>
+          <w:szCs w:val="24"/>
+        </w:rPr>
+        <w:t>]</w:t>
+      </w:r>
+      <w:r>
+        <w:rPr>
+          <w:rFonts w:ascii="Times New Roman" w:hAnsi="Times New Roman" w:cs="Times New Roman"/>
+          <w:sz w:val="24"/>
+          <w:szCs w:val="24"/>
+        </w:rPr>
+        <w:t>.</w:t>
+      </w:r>
+    </w:p>
+    <w:p>
+      <w:pPr>
+        <w:spacing w:after="0" w:line="360" w:lineRule="auto"/>
+        <w:ind w:firstLine="709"/>
+        <w:jc w:val="both"/>
+        <w:rPr>
+          <w:rFonts w:ascii="Times New Roman" w:hAnsi="Times New Roman" w:cs="Times New Roman"/>
+          <w:sz w:val="24"/>
+          <w:szCs w:val="24"/>
+        </w:rPr>
+      </w:pPr>
+      <w:r>
+        <w:rPr>
+          <w:rFonts w:ascii="Times New Roman" w:hAnsi="Times New Roman" w:cs="Times New Roman"/>
+          <w:sz w:val="24"/>
+          <w:szCs w:val="24"/>
+        </w:rPr>
+        <w:t xml:space="preserve">Можно выделить следующие </w:t>
+      </w:r>
+      <w:r>
+        <w:rPr>
+          <w:rFonts w:ascii="Times New Roman" w:hAnsi="Times New Roman" w:cs="Times New Roman"/>
+          <w:sz w:val="24"/>
+          <w:szCs w:val="24"/>
+        </w:rPr>
+        <w:t>преимущества</w:t>
+      </w:r>
+      <w:r>
+        <w:rPr>
+          <w:rFonts w:ascii="Times New Roman" w:hAnsi="Times New Roman" w:cs="Times New Roman"/>
+          <w:sz w:val="24"/>
+          <w:szCs w:val="24"/>
+        </w:rPr>
+        <w:t xml:space="preserve"> данного языка программирования</w:t>
+      </w:r>
+      <w:r>
+        <w:rPr>
+          <w:rFonts w:ascii="Times New Roman" w:hAnsi="Times New Roman" w:cs="Times New Roman"/>
+          <w:sz w:val="24"/>
+          <w:szCs w:val="24"/>
+        </w:rPr>
+        <w:t>:</w:t>
+      </w:r>
+    </w:p>
+    <w:p>
+      <w:pPr>
+        <w:spacing w:after="0" w:line="360" w:lineRule="auto"/>
+        <w:ind w:firstLine="709"/>
+        <w:jc w:val="both"/>
+        <w:rPr>
+          <w:rFonts w:ascii="Times New Roman" w:hAnsi="Times New Roman" w:cs="Times New Roman"/>
+          <w:sz w:val="24"/>
+          <w:szCs w:val="24"/>
+        </w:rPr>
+      </w:pPr>
+      <w:r>
+        <w:rPr>
+          <w:rFonts w:ascii="Times New Roman" w:hAnsi="Times New Roman" w:cs="Times New Roman"/>
+          <w:sz w:val="24"/>
+          <w:szCs w:val="24"/>
+        </w:rPr>
+        <w:sym w:font="Symbol" w:char="F02D"/>
+      </w:r>
+      <w:r>
+        <w:rPr>
+          <w:rFonts w:ascii="Times New Roman" w:hAnsi="Times New Roman" w:cs="Times New Roman"/>
+          <w:sz w:val="24"/>
+          <w:szCs w:val="24"/>
+        </w:rPr>
+        <w:t xml:space="preserve"> низкий порог вхождения</w:t>
+      </w:r>
+      <w:r>
+        <w:rPr>
+          <w:rFonts w:ascii="Times New Roman" w:hAnsi="Times New Roman" w:cs="Times New Roman"/>
+          <w:sz w:val="24"/>
+          <w:szCs w:val="24"/>
+        </w:rPr>
+        <w:t>;</w:t>
+      </w:r>
+    </w:p>
+    <w:p>
+      <w:pPr>
+        <w:spacing w:after="0" w:line="360" w:lineRule="auto"/>
+        <w:ind w:firstLine="709"/>
+        <w:jc w:val="both"/>
+        <w:rPr>
+          <w:rFonts w:ascii="Times New Roman" w:hAnsi="Times New Roman" w:cs="Times New Roman"/>
+          <w:sz w:val="24"/>
+          <w:szCs w:val="24"/>
+        </w:rPr>
+      </w:pPr>
+      <w:r>
+        <w:rPr>
+          <w:rFonts w:ascii="Times New Roman" w:hAnsi="Times New Roman" w:cs="Times New Roman"/>
+          <w:sz w:val="24"/>
+          <w:szCs w:val="24"/>
+        </w:rPr>
+        <w:sym w:font="Symbol" w:char="F02D"/>
+      </w:r>
+      <w:r>
+        <w:rPr>
+          <w:rFonts w:ascii="Times New Roman" w:hAnsi="Times New Roman" w:cs="Times New Roman"/>
+          <w:sz w:val="24"/>
+          <w:szCs w:val="24"/>
+        </w:rPr>
+        <w:t xml:space="preserve"> объектно-ориентированный</w:t>
+      </w:r>
+      <w:r>
+        <w:rPr>
+          <w:rFonts w:ascii="Times New Roman" w:hAnsi="Times New Roman" w:cs="Times New Roman"/>
+          <w:sz w:val="24"/>
+          <w:szCs w:val="24"/>
+        </w:rPr>
+        <w:t>;</w:t>
+      </w:r>
+    </w:p>
+    <w:p>
+      <w:pPr>
+        <w:spacing w:after="0" w:line="360" w:lineRule="auto"/>
+        <w:ind w:firstLine="709"/>
+        <w:jc w:val="both"/>
+        <w:rPr>
+          <w:rFonts w:ascii="Times New Roman" w:hAnsi="Times New Roman" w:cs="Times New Roman"/>
+          <w:sz w:val="24"/>
+          <w:szCs w:val="24"/>
+        </w:rPr>
+      </w:pPr>
+      <w:r>
+        <w:rPr>
+          <w:rFonts w:ascii="Times New Roman" w:hAnsi="Times New Roman" w:cs="Times New Roman"/>
+          <w:sz w:val="24"/>
+          <w:szCs w:val="24"/>
+        </w:rPr>
+        <w:sym w:font="Symbol" w:char="F02D"/>
+      </w:r>
+      <w:r>
+        <w:rPr>
+          <w:rFonts w:ascii="Times New Roman" w:hAnsi="Times New Roman" w:cs="Times New Roman"/>
+          <w:sz w:val="24"/>
+          <w:szCs w:val="24"/>
+        </w:rPr>
+        <w:t xml:space="preserve"> простота и удобство интуитивно понятного синтаксиса</w:t>
+      </w:r>
+      <w:r>
+        <w:rPr>
+          <w:rFonts w:ascii="Times New Roman" w:hAnsi="Times New Roman" w:cs="Times New Roman"/>
+          <w:sz w:val="24"/>
+          <w:szCs w:val="24"/>
+        </w:rPr>
+        <w:t>;</w:t>
+      </w:r>
+    </w:p>
+    <w:p>
+      <w:pPr>
+        <w:spacing w:after="0" w:line="360" w:lineRule="auto"/>
+        <w:ind w:firstLine="709"/>
+        <w:jc w:val="both"/>
+        <w:rPr>
+          <w:rFonts w:ascii="Times New Roman" w:hAnsi="Times New Roman" w:cs="Times New Roman"/>
+          <w:sz w:val="24"/>
+          <w:szCs w:val="24"/>
+        </w:rPr>
+      </w:pPr>
+      <w:r>
+        <w:rPr>
+          <w:rFonts w:ascii="Times New Roman" w:hAnsi="Times New Roman" w:cs="Times New Roman"/>
+          <w:sz w:val="24"/>
+          <w:szCs w:val="24"/>
+        </w:rPr>
+        <w:sym w:font="Symbol" w:char="F02D"/>
+      </w:r>
+      <w:r>
+        <w:rPr>
+          <w:rFonts w:ascii="Times New Roman" w:hAnsi="Times New Roman" w:cs="Times New Roman"/>
+          <w:sz w:val="24"/>
+          <w:szCs w:val="24"/>
+        </w:rPr>
+        <w:t xml:space="preserve"> об</w:t>
+      </w:r>
+      <w:r>
+        <w:rPr>
+          <w:rFonts w:ascii="Times New Roman" w:hAnsi="Times New Roman" w:cs="Times New Roman"/>
+          <w:sz w:val="24"/>
+          <w:szCs w:val="24"/>
+        </w:rPr>
+        <w:t>ш</w:t>
+      </w:r>
+      <w:r>
+        <w:rPr>
+          <w:rFonts w:ascii="Times New Roman" w:hAnsi="Times New Roman" w:cs="Times New Roman"/>
+          <w:sz w:val="24"/>
+          <w:szCs w:val="24"/>
+        </w:rPr>
+        <w:t>ирный набор различных библиотек</w:t>
+      </w:r>
+      <w:r>
+        <w:rPr>
+          <w:rFonts w:ascii="Times New Roman" w:hAnsi="Times New Roman" w:cs="Times New Roman"/>
+          <w:sz w:val="24"/>
+          <w:szCs w:val="24"/>
+        </w:rPr>
+        <w:t>;</w:t>
+      </w:r>
+    </w:p>
+    <w:p>
+      <w:pPr>
+        <w:spacing w:after="0" w:line="360" w:lineRule="auto"/>
+        <w:ind w:firstLine="709"/>
+        <w:jc w:val="both"/>
+        <w:rPr>
+          <w:rFonts w:ascii="Times New Roman" w:hAnsi="Times New Roman" w:cs="Times New Roman"/>
+          <w:sz w:val="24"/>
+          <w:szCs w:val="24"/>
+        </w:rPr>
+      </w:pPr>
+      <w:r>
+        <w:rPr>
+          <w:rFonts w:ascii="Times New Roman" w:hAnsi="Times New Roman" w:cs="Times New Roman"/>
+          <w:sz w:val="24"/>
+          <w:szCs w:val="24"/>
+        </w:rPr>
+        <w:sym w:font="Symbol" w:char="F02D"/>
+      </w:r>
+      <w:r>
+        <w:rPr>
+          <w:rFonts w:ascii="Times New Roman" w:hAnsi="Times New Roman" w:cs="Times New Roman"/>
+          <w:sz w:val="24"/>
+          <w:szCs w:val="24"/>
+        </w:rPr>
+        <w:t xml:space="preserve"> </w:t>
+      </w:r>
+      <w:proofErr w:type="spellStart"/>
+      <w:r>
+        <w:rPr>
+          <w:rFonts w:ascii="Times New Roman" w:hAnsi="Times New Roman" w:cs="Times New Roman"/>
+          <w:sz w:val="24"/>
+          <w:szCs w:val="24"/>
+        </w:rPr>
+        <w:t>метапрограммирование</w:t>
+      </w:r>
+      <w:proofErr w:type="spellEnd"/>
+      <w:r>
+        <w:rPr>
+          <w:rFonts w:ascii="Times New Roman" w:hAnsi="Times New Roman" w:cs="Times New Roman"/>
+          <w:sz w:val="24"/>
+          <w:szCs w:val="24"/>
+        </w:rPr>
+        <w:t xml:space="preserve"> и другие возможности в ООП</w:t>
+      </w:r>
+      <w:r>
+        <w:rPr>
+          <w:rFonts w:ascii="Times New Roman" w:hAnsi="Times New Roman" w:cs="Times New Roman"/>
+          <w:sz w:val="24"/>
+          <w:szCs w:val="24"/>
+        </w:rPr>
+        <w:t>;</w:t>
+      </w:r>
+    </w:p>
+    <w:p>
+      <w:pPr>
+        <w:spacing w:after="0" w:line="360" w:lineRule="auto"/>
+        <w:ind w:firstLine="709"/>
+        <w:jc w:val="both"/>
+        <w:rPr>
+          <w:rFonts w:ascii="Times New Roman" w:hAnsi="Times New Roman" w:cs="Times New Roman"/>
+          <w:sz w:val="24"/>
+          <w:szCs w:val="24"/>
+        </w:rPr>
+      </w:pPr>
+      <w:r>
+        <w:rPr>
+          <w:rFonts w:ascii="Times New Roman" w:hAnsi="Times New Roman" w:cs="Times New Roman"/>
+          <w:sz w:val="24"/>
+          <w:szCs w:val="24"/>
+        </w:rPr>
+        <w:sym w:font="Symbol" w:char="F02D"/>
+      </w:r>
+      <w:r>
+        <w:rPr>
+          <w:rFonts w:ascii="Times New Roman" w:hAnsi="Times New Roman" w:cs="Times New Roman"/>
+          <w:sz w:val="24"/>
+          <w:szCs w:val="24"/>
+        </w:rPr>
+        <w:t xml:space="preserve"> качественная документация</w:t>
+      </w:r>
+      <w:r>
+        <w:rPr>
+          <w:rFonts w:ascii="Times New Roman" w:hAnsi="Times New Roman" w:cs="Times New Roman"/>
+          <w:sz w:val="24"/>
+          <w:szCs w:val="24"/>
+        </w:rPr>
+        <w:t>;</w:t>
+      </w:r>
+    </w:p>
+    <w:p>
+      <w:pPr>
+        <w:spacing w:after="0" w:line="360" w:lineRule="auto"/>
+        <w:ind w:firstLine="709"/>
+        <w:jc w:val="both"/>
+        <w:rPr>
+          <w:rFonts w:ascii="Times New Roman" w:hAnsi="Times New Roman" w:cs="Times New Roman"/>
+          <w:sz w:val="24"/>
+          <w:szCs w:val="24"/>
+        </w:rPr>
+      </w:pPr>
+      <w:r>
+        <w:rPr>
+          <w:rFonts w:ascii="Times New Roman" w:hAnsi="Times New Roman" w:cs="Times New Roman"/>
+          <w:sz w:val="24"/>
+          <w:szCs w:val="24"/>
+        </w:rPr>
+        <w:sym w:font="Symbol" w:char="F02D"/>
+      </w:r>
+      <w:r>
+        <w:rPr>
+          <w:rFonts w:ascii="Times New Roman" w:hAnsi="Times New Roman" w:cs="Times New Roman"/>
+          <w:sz w:val="24"/>
+          <w:szCs w:val="24"/>
+        </w:rPr>
+        <w:t xml:space="preserve"> </w:t>
+      </w:r>
+      <w:r>
+        <w:rPr>
+          <w:rFonts w:ascii="Times New Roman" w:hAnsi="Times New Roman" w:cs="Times New Roman"/>
+          <w:sz w:val="24"/>
+          <w:szCs w:val="24"/>
+        </w:rPr>
+        <w:t xml:space="preserve">постоянно </w:t>
+      </w:r>
+      <w:proofErr w:type="gramStart"/>
+      <w:r>
+        <w:rPr>
+          <w:rFonts w:ascii="Times New Roman" w:hAnsi="Times New Roman" w:cs="Times New Roman"/>
+          <w:sz w:val="24"/>
+          <w:szCs w:val="24"/>
+        </w:rPr>
+        <w:t>растущее</w:t>
+      </w:r>
+      <w:proofErr w:type="gramEnd"/>
+      <w:r>
+        <w:rPr>
+          <w:rFonts w:ascii="Times New Roman" w:hAnsi="Times New Roman" w:cs="Times New Roman"/>
+          <w:sz w:val="24"/>
+          <w:szCs w:val="24"/>
+        </w:rPr>
+        <w:t xml:space="preserve"> </w:t>
+      </w:r>
+      <w:proofErr w:type="spellStart"/>
+      <w:r>
+        <w:rPr>
+          <w:rFonts w:ascii="Times New Roman" w:hAnsi="Times New Roman" w:cs="Times New Roman"/>
+          <w:sz w:val="24"/>
+          <w:szCs w:val="24"/>
+        </w:rPr>
+        <w:t>коммьюнити</w:t>
+      </w:r>
+      <w:proofErr w:type="spellEnd"/>
+      <w:r>
+        <w:rPr>
+          <w:rFonts w:ascii="Times New Roman" w:hAnsi="Times New Roman" w:cs="Times New Roman"/>
+          <w:sz w:val="24"/>
+          <w:szCs w:val="24"/>
+        </w:rPr>
+        <w:t xml:space="preserve"> разработчиков</w:t>
+      </w:r>
+      <w:r>
+        <w:rPr>
+          <w:rFonts w:ascii="Times New Roman" w:hAnsi="Times New Roman" w:cs="Times New Roman"/>
+          <w:sz w:val="24"/>
+          <w:szCs w:val="24"/>
+        </w:rPr>
+        <w:t>;</w:t>
+      </w:r>
+    </w:p>
+    <w:p>
+      <w:pPr>
+        <w:spacing w:after="0" w:line="360" w:lineRule="auto"/>
+        <w:ind w:firstLine="709"/>
+        <w:jc w:val="both"/>
+        <w:rPr>
+          <w:rFonts w:ascii="Times New Roman" w:hAnsi="Times New Roman" w:cs="Times New Roman"/>
+          <w:sz w:val="24"/>
+          <w:szCs w:val="24"/>
+        </w:rPr>
+      </w:pPr>
+      <w:r>
+        <w:rPr>
+          <w:rFonts w:ascii="Times New Roman" w:hAnsi="Times New Roman" w:cs="Times New Roman"/>
+          <w:sz w:val="24"/>
+          <w:szCs w:val="24"/>
+        </w:rPr>
+        <w:sym w:font="Symbol" w:char="F02D"/>
+      </w:r>
+      <w:r>
+        <w:rPr>
+          <w:rFonts w:ascii="Times New Roman" w:hAnsi="Times New Roman" w:cs="Times New Roman"/>
+          <w:sz w:val="24"/>
+          <w:szCs w:val="24"/>
+        </w:rPr>
+        <w:t xml:space="preserve"> высокая скорость работы</w:t>
+      </w:r>
+      <w:r>
+        <w:rPr>
+          <w:rFonts w:ascii="Times New Roman" w:hAnsi="Times New Roman" w:cs="Times New Roman"/>
+          <w:sz w:val="24"/>
+          <w:szCs w:val="24"/>
+        </w:rPr>
+        <w:t>.</w:t>
+      </w:r>
+    </w:p>
+    <w:p>
+      <w:pPr>
+        <w:spacing w:after="0" w:line="360" w:lineRule="auto"/>
+        <w:ind w:firstLine="709"/>
+        <w:jc w:val="both"/>
+        <w:rPr>
+          <w:rFonts w:ascii="Times New Roman" w:hAnsi="Times New Roman" w:cs="Times New Roman"/>
+          <w:sz w:val="24"/>
+          <w:szCs w:val="24"/>
+        </w:rPr>
+      </w:pPr>
+      <w:r>
+        <w:rPr>
+          <w:rFonts w:ascii="Times New Roman" w:hAnsi="Times New Roman" w:cs="Times New Roman"/>
+          <w:sz w:val="24"/>
+          <w:szCs w:val="24"/>
+        </w:rPr>
+        <w:t xml:space="preserve">Кроме всего вышеперечисленного, </w:t>
+      </w:r>
+      <w:r>
+        <w:rPr>
+          <w:rFonts w:ascii="Times New Roman" w:hAnsi="Times New Roman" w:cs="Times New Roman"/>
+          <w:sz w:val="24"/>
+          <w:szCs w:val="24"/>
+          <w:lang w:val="en-US"/>
+        </w:rPr>
+        <w:t>Twitter</w:t>
+      </w:r>
+      <w:r>
+        <w:rPr>
+          <w:rFonts w:ascii="Times New Roman" w:hAnsi="Times New Roman" w:cs="Times New Roman"/>
+          <w:sz w:val="24"/>
+          <w:szCs w:val="24"/>
+        </w:rPr>
+        <w:t xml:space="preserve"> имеет множество готовых библиотек с необходимыми</w:t>
+      </w:r>
+      <w:r>
+        <w:rPr>
+          <w:rFonts w:ascii="Times New Roman" w:hAnsi="Times New Roman" w:cs="Times New Roman"/>
+          <w:sz w:val="24"/>
+          <w:szCs w:val="24"/>
+        </w:rPr>
+        <w:t xml:space="preserve"> </w:t>
+      </w:r>
+      <w:r>
+        <w:rPr>
+          <w:rFonts w:ascii="Times New Roman" w:hAnsi="Times New Roman" w:cs="Times New Roman"/>
+          <w:sz w:val="24"/>
+          <w:szCs w:val="24"/>
+          <w:lang w:val="en-US"/>
+        </w:rPr>
+        <w:t>API</w:t>
+      </w:r>
+      <w:r>
+        <w:rPr>
+          <w:rFonts w:ascii="Times New Roman" w:hAnsi="Times New Roman" w:cs="Times New Roman"/>
+          <w:sz w:val="24"/>
+          <w:szCs w:val="24"/>
+        </w:rPr>
+        <w:t>-функциями для различных языков программирования, представленными на официальном сайте в разделе для разработчиков</w:t>
+      </w:r>
+      <w:r>
+        <w:rPr>
+          <w:rFonts w:ascii="Times New Roman" w:hAnsi="Times New Roman" w:cs="Times New Roman"/>
+          <w:sz w:val="24"/>
+          <w:szCs w:val="24"/>
+        </w:rPr>
+        <w:t xml:space="preserve"> [5]</w:t>
+      </w:r>
+      <w:r>
+        <w:rPr>
+          <w:rFonts w:ascii="Times New Roman" w:hAnsi="Times New Roman" w:cs="Times New Roman"/>
+          <w:sz w:val="24"/>
+          <w:szCs w:val="24"/>
+        </w:rPr>
+        <w:t xml:space="preserve">. </w:t>
+      </w:r>
+      <w:r>
+        <w:rPr>
+          <w:rFonts w:ascii="Times New Roman" w:hAnsi="Times New Roman" w:cs="Times New Roman"/>
+          <w:sz w:val="24"/>
+          <w:szCs w:val="24"/>
+        </w:rPr>
+        <w:t xml:space="preserve">В том числе среди них представлены и библиотеки для </w:t>
+      </w:r>
+      <w:proofErr w:type="spellStart"/>
+      <w:r>
+        <w:rPr>
+          <w:rFonts w:ascii="Times New Roman" w:hAnsi="Times New Roman" w:cs="Times New Roman"/>
+          <w:sz w:val="24"/>
+          <w:szCs w:val="24"/>
+          <w:lang w:val="en-US"/>
+        </w:rPr>
+        <w:t>Pyton</w:t>
+      </w:r>
+      <w:proofErr w:type="spellEnd"/>
+      <w:r>
+        <w:rPr>
+          <w:rFonts w:ascii="Times New Roman" w:hAnsi="Times New Roman" w:cs="Times New Roman"/>
+          <w:sz w:val="24"/>
+          <w:szCs w:val="24"/>
+        </w:rPr>
+        <w:t xml:space="preserve"> – например, </w:t>
+      </w:r>
+      <w:proofErr w:type="spellStart"/>
+      <w:r>
+        <w:rPr>
+          <w:rFonts w:ascii="Times New Roman" w:hAnsi="Times New Roman" w:cs="Times New Roman"/>
+          <w:sz w:val="24"/>
+          <w:szCs w:val="24"/>
+          <w:lang w:val="en-US"/>
+        </w:rPr>
+        <w:t>tweepy</w:t>
+      </w:r>
+      <w:proofErr w:type="spellEnd"/>
+      <w:r>
+        <w:rPr>
+          <w:rFonts w:ascii="Times New Roman" w:hAnsi="Times New Roman" w:cs="Times New Roman"/>
+          <w:sz w:val="24"/>
+          <w:szCs w:val="24"/>
+        </w:rPr>
+        <w:t xml:space="preserve"> </w:t>
+      </w:r>
+      <w:r>
+        <w:rPr>
+          <w:rFonts w:ascii="Times New Roman" w:hAnsi="Times New Roman" w:cs="Times New Roman"/>
+          <w:sz w:val="24"/>
+          <w:szCs w:val="24"/>
+        </w:rPr>
+        <w:t>[6]</w:t>
+      </w:r>
+      <w:r>
+        <w:rPr>
+          <w:rFonts w:ascii="Times New Roman" w:hAnsi="Times New Roman" w:cs="Times New Roman"/>
+          <w:sz w:val="24"/>
+          <w:szCs w:val="24"/>
+        </w:rPr>
+        <w:t>, которая использовалась в ходе нашей работы.</w:t>
+      </w:r>
+      <w:r>
+        <w:rPr>
+          <w:rFonts w:ascii="Times New Roman" w:hAnsi="Times New Roman" w:cs="Times New Roman"/>
+          <w:sz w:val="24"/>
+          <w:szCs w:val="24"/>
+        </w:rPr>
+        <w:t xml:space="preserve"> </w:t>
+      </w:r>
+    </w:p>
+    <w:p>
+      <w:pPr>
+        <w:rPr>
+          <w:rFonts w:ascii="Times New Roman" w:eastAsiaTheme="majorEastAsia" w:hAnsi="Times New Roman" w:cs="Times New Roman"/>
+          <w:bCs/>
+          <w:sz w:val="24"/>
+          <w:szCs w:val="24"/>
+        </w:rPr>
+      </w:pPr>
+      <w:r>
+        <w:rPr>
+          <w:rFonts w:ascii="Times New Roman" w:hAnsi="Times New Roman" w:cs="Times New Roman"/>
+          <w:b/>
+          <w:sz w:val="24"/>
+          <w:szCs w:val="24"/>
+        </w:rPr>
+        <w:br w:type="page"/>
+      </w:r>
+    </w:p>
+    <w:p>
+      <w:pPr>
+        <w:pStyle w:val="2"/>
+        <w:spacing w:before="0" w:line="360" w:lineRule="auto"/>
+        <w:jc w:val="center"/>
+        <w:rPr>
+          <w:rFonts w:ascii="Times New Roman" w:hAnsi="Times New Roman" w:cs="Times New Roman"/>
+          <w:b w:val="0"/>
+          <w:color w:val="auto"/>
+          <w:sz w:val="24"/>
+          <w:szCs w:val="24"/>
+        </w:rPr>
+      </w:pPr>
+      <w:bookmarkStart w:id="5" w:name="_Toc429142409"/>
+      <w:r>
+        <w:rPr>
+          <w:rFonts w:ascii="Times New Roman" w:hAnsi="Times New Roman" w:cs="Times New Roman"/>
+          <w:b w:val="0"/>
+          <w:color w:val="auto"/>
+          <w:sz w:val="24"/>
+          <w:szCs w:val="24"/>
+        </w:rPr>
+        <w:t xml:space="preserve">2.1.2 Программная платформа </w:t>
+      </w:r>
+      <w:proofErr w:type="spellStart"/>
+      <w:r>
+        <w:rPr>
+          <w:rFonts w:ascii="Times New Roman" w:hAnsi="Times New Roman" w:cs="Times New Roman"/>
+          <w:b w:val="0"/>
+          <w:color w:val="auto"/>
+          <w:sz w:val="24"/>
+          <w:szCs w:val="24"/>
+          <w:lang w:val="en-US"/>
+        </w:rPr>
+        <w:t>Django</w:t>
+      </w:r>
+      <w:bookmarkEnd w:id="5"/>
+      <w:proofErr w:type="spellEnd"/>
+    </w:p>
+    <w:p/>
+    <w:p>
+      <w:pPr>
+        <w:spacing w:after="0" w:line="360" w:lineRule="auto"/>
+        <w:ind w:firstLine="709"/>
+        <w:jc w:val="both"/>
+        <w:rPr>
+          <w:rFonts w:ascii="Times New Roman" w:hAnsi="Times New Roman" w:cs="Times New Roman"/>
+          <w:sz w:val="24"/>
+          <w:szCs w:val="24"/>
+        </w:rPr>
+      </w:pPr>
+      <w:proofErr w:type="spellStart"/>
+      <w:r>
+        <w:rPr>
+          <w:rFonts w:ascii="Times New Roman" w:hAnsi="Times New Roman" w:cs="Times New Roman"/>
+          <w:sz w:val="24"/>
+          <w:szCs w:val="24"/>
+        </w:rPr>
+        <w:t>Django</w:t>
+      </w:r>
+      <w:proofErr w:type="spellEnd"/>
+      <w:r>
+        <w:rPr>
+          <w:rFonts w:ascii="Times New Roman" w:hAnsi="Times New Roman" w:cs="Times New Roman"/>
+          <w:sz w:val="24"/>
+          <w:szCs w:val="24"/>
+        </w:rPr>
+        <w:t xml:space="preserve"> </w:t>
+      </w:r>
+      <w:r>
+        <w:rPr>
+          <w:rFonts w:ascii="Times New Roman" w:hAnsi="Times New Roman" w:cs="Times New Roman"/>
+          <w:sz w:val="24"/>
+          <w:szCs w:val="24"/>
+        </w:rPr>
+        <w:t xml:space="preserve">— свободный </w:t>
+      </w:r>
+      <w:proofErr w:type="spellStart"/>
+      <w:r>
+        <w:rPr>
+          <w:rFonts w:ascii="Times New Roman" w:hAnsi="Times New Roman" w:cs="Times New Roman"/>
+          <w:sz w:val="24"/>
+          <w:szCs w:val="24"/>
+        </w:rPr>
+        <w:t>фреймворк</w:t>
+      </w:r>
+      <w:proofErr w:type="spellEnd"/>
+      <w:r>
+        <w:rPr>
+          <w:rFonts w:ascii="Times New Roman" w:hAnsi="Times New Roman" w:cs="Times New Roman"/>
+          <w:sz w:val="24"/>
+          <w:szCs w:val="24"/>
+        </w:rPr>
+        <w:t xml:space="preserve"> (программная платформа)</w:t>
+      </w:r>
+      <w:r>
+        <w:rPr>
+          <w:rFonts w:ascii="Times New Roman" w:hAnsi="Times New Roman" w:cs="Times New Roman"/>
+          <w:sz w:val="24"/>
+          <w:szCs w:val="24"/>
+        </w:rPr>
+        <w:t xml:space="preserve"> для </w:t>
+      </w:r>
+      <w:proofErr w:type="spellStart"/>
+      <w:r>
+        <w:rPr>
+          <w:rFonts w:ascii="Times New Roman" w:hAnsi="Times New Roman" w:cs="Times New Roman"/>
+          <w:sz w:val="24"/>
+          <w:szCs w:val="24"/>
+        </w:rPr>
+        <w:t>веб-приложений</w:t>
+      </w:r>
+      <w:proofErr w:type="spellEnd"/>
+      <w:r>
+        <w:rPr>
+          <w:rFonts w:ascii="Times New Roman" w:hAnsi="Times New Roman" w:cs="Times New Roman"/>
+          <w:sz w:val="24"/>
+          <w:szCs w:val="24"/>
+        </w:rPr>
+        <w:t xml:space="preserve"> на языке </w:t>
+      </w:r>
+      <w:proofErr w:type="spellStart"/>
+      <w:r>
+        <w:rPr>
+          <w:rFonts w:ascii="Times New Roman" w:hAnsi="Times New Roman" w:cs="Times New Roman"/>
+          <w:sz w:val="24"/>
+          <w:szCs w:val="24"/>
+        </w:rPr>
+        <w:t>Python</w:t>
+      </w:r>
+      <w:proofErr w:type="spellEnd"/>
+      <w:r>
+        <w:rPr>
+          <w:rFonts w:ascii="Times New Roman" w:hAnsi="Times New Roman" w:cs="Times New Roman"/>
+          <w:sz w:val="24"/>
+          <w:szCs w:val="24"/>
+        </w:rPr>
+        <w:t xml:space="preserve">, использующий шаблон проектирования MVC. Проект поддерживается организацией </w:t>
+      </w:r>
+      <w:proofErr w:type="spellStart"/>
+      <w:r>
+        <w:rPr>
+          <w:rFonts w:ascii="Times New Roman" w:hAnsi="Times New Roman" w:cs="Times New Roman"/>
+          <w:sz w:val="24"/>
+          <w:szCs w:val="24"/>
+        </w:rPr>
+        <w:t>Django</w:t>
+      </w:r>
+      <w:proofErr w:type="spellEnd"/>
+      <w:r>
+        <w:rPr>
+          <w:rFonts w:ascii="Times New Roman" w:hAnsi="Times New Roman" w:cs="Times New Roman"/>
+          <w:sz w:val="24"/>
+          <w:szCs w:val="24"/>
+        </w:rPr>
+        <w:t xml:space="preserve"> </w:t>
+      </w:r>
+      <w:proofErr w:type="spellStart"/>
+      <w:r>
+        <w:rPr>
+          <w:rFonts w:ascii="Times New Roman" w:hAnsi="Times New Roman" w:cs="Times New Roman"/>
+          <w:sz w:val="24"/>
+          <w:szCs w:val="24"/>
+        </w:rPr>
+        <w:t>Software</w:t>
+      </w:r>
+      <w:proofErr w:type="spellEnd"/>
+      <w:r>
+        <w:rPr>
+          <w:rFonts w:ascii="Times New Roman" w:hAnsi="Times New Roman" w:cs="Times New Roman"/>
+          <w:sz w:val="24"/>
+          <w:szCs w:val="24"/>
+        </w:rPr>
+        <w:t xml:space="preserve"> </w:t>
+      </w:r>
+      <w:proofErr w:type="spellStart"/>
+      <w:r>
+        <w:rPr>
+          <w:rFonts w:ascii="Times New Roman" w:hAnsi="Times New Roman" w:cs="Times New Roman"/>
+          <w:sz w:val="24"/>
+          <w:szCs w:val="24"/>
+        </w:rPr>
+        <w:t>Foundation</w:t>
+      </w:r>
+      <w:proofErr w:type="spellEnd"/>
+      <w:r>
+        <w:rPr>
+          <w:rFonts w:ascii="Times New Roman" w:hAnsi="Times New Roman" w:cs="Times New Roman"/>
+          <w:sz w:val="24"/>
+          <w:szCs w:val="24"/>
+        </w:rPr>
+        <w:t>.</w:t>
+      </w:r>
+    </w:p>
+    <w:p>
+      <w:pPr>
+        <w:spacing w:after="0" w:line="360" w:lineRule="auto"/>
+        <w:ind w:firstLine="709"/>
+        <w:jc w:val="both"/>
+        <w:rPr>
+          <w:rFonts w:ascii="Times New Roman" w:hAnsi="Times New Roman" w:cs="Times New Roman"/>
+          <w:sz w:val="24"/>
+          <w:szCs w:val="24"/>
+        </w:rPr>
+      </w:pPr>
+      <w:r>
+        <w:rPr>
+          <w:rFonts w:ascii="Times New Roman" w:hAnsi="Times New Roman" w:cs="Times New Roman"/>
+          <w:sz w:val="24"/>
+          <w:szCs w:val="24"/>
+        </w:rPr>
+        <w:t xml:space="preserve">Сайт на </w:t>
+      </w:r>
+      <w:proofErr w:type="spellStart"/>
+      <w:r>
+        <w:rPr>
+          <w:rFonts w:ascii="Times New Roman" w:hAnsi="Times New Roman" w:cs="Times New Roman"/>
+          <w:sz w:val="24"/>
+          <w:szCs w:val="24"/>
+        </w:rPr>
+        <w:t>Django</w:t>
+      </w:r>
+      <w:proofErr w:type="spellEnd"/>
+      <w:r>
+        <w:rPr>
+          <w:rFonts w:ascii="Times New Roman" w:hAnsi="Times New Roman" w:cs="Times New Roman"/>
+          <w:sz w:val="24"/>
+          <w:szCs w:val="24"/>
+        </w:rPr>
+        <w:t xml:space="preserve"> строится из одного или нескольких приложений, которые рекомендуется делать отчуждаемыми и подключаемыми. Это одно из существенных архитектурных отличий этого </w:t>
+      </w:r>
+      <w:proofErr w:type="spellStart"/>
+      <w:r>
+        <w:rPr>
+          <w:rFonts w:ascii="Times New Roman" w:hAnsi="Times New Roman" w:cs="Times New Roman"/>
+          <w:sz w:val="24"/>
+          <w:szCs w:val="24"/>
+        </w:rPr>
+        <w:t>фреймворка</w:t>
+      </w:r>
+      <w:proofErr w:type="spellEnd"/>
+      <w:r>
+        <w:rPr>
+          <w:rFonts w:ascii="Times New Roman" w:hAnsi="Times New Roman" w:cs="Times New Roman"/>
+          <w:sz w:val="24"/>
+          <w:szCs w:val="24"/>
+        </w:rPr>
+        <w:t xml:space="preserve"> от некоторых других (например, </w:t>
+      </w:r>
+      <w:proofErr w:type="spellStart"/>
+      <w:r>
+        <w:rPr>
+          <w:rFonts w:ascii="Times New Roman" w:hAnsi="Times New Roman" w:cs="Times New Roman"/>
+          <w:sz w:val="24"/>
+          <w:szCs w:val="24"/>
+        </w:rPr>
+        <w:t>Ruby</w:t>
+      </w:r>
+      <w:proofErr w:type="spellEnd"/>
+      <w:r>
+        <w:rPr>
+          <w:rFonts w:ascii="Times New Roman" w:hAnsi="Times New Roman" w:cs="Times New Roman"/>
+          <w:sz w:val="24"/>
+          <w:szCs w:val="24"/>
+        </w:rPr>
+        <w:t xml:space="preserve"> </w:t>
+      </w:r>
+      <w:proofErr w:type="spellStart"/>
+      <w:r>
+        <w:rPr>
+          <w:rFonts w:ascii="Times New Roman" w:hAnsi="Times New Roman" w:cs="Times New Roman"/>
+          <w:sz w:val="24"/>
+          <w:szCs w:val="24"/>
+        </w:rPr>
+        <w:t>on</w:t>
+      </w:r>
+      <w:proofErr w:type="spellEnd"/>
+      <w:r>
+        <w:rPr>
+          <w:rFonts w:ascii="Times New Roman" w:hAnsi="Times New Roman" w:cs="Times New Roman"/>
+          <w:sz w:val="24"/>
+          <w:szCs w:val="24"/>
+        </w:rPr>
+        <w:t xml:space="preserve"> </w:t>
+      </w:r>
+      <w:proofErr w:type="spellStart"/>
+      <w:r>
+        <w:rPr>
+          <w:rFonts w:ascii="Times New Roman" w:hAnsi="Times New Roman" w:cs="Times New Roman"/>
+          <w:sz w:val="24"/>
+          <w:szCs w:val="24"/>
+        </w:rPr>
+        <w:t>Rails</w:t>
+      </w:r>
+      <w:proofErr w:type="spellEnd"/>
+      <w:r>
+        <w:rPr>
+          <w:rFonts w:ascii="Times New Roman" w:hAnsi="Times New Roman" w:cs="Times New Roman"/>
+          <w:sz w:val="24"/>
+          <w:szCs w:val="24"/>
+        </w:rPr>
+        <w:t xml:space="preserve">). Один из основных принципов </w:t>
+      </w:r>
+      <w:proofErr w:type="spellStart"/>
+      <w:r>
+        <w:rPr>
+          <w:rFonts w:ascii="Times New Roman" w:hAnsi="Times New Roman" w:cs="Times New Roman"/>
+          <w:sz w:val="24"/>
+          <w:szCs w:val="24"/>
+        </w:rPr>
+        <w:t>фреймворка</w:t>
+      </w:r>
+      <w:proofErr w:type="spellEnd"/>
+      <w:r>
+        <w:rPr>
+          <w:rFonts w:ascii="Times New Roman" w:hAnsi="Times New Roman" w:cs="Times New Roman"/>
+          <w:sz w:val="24"/>
+          <w:szCs w:val="24"/>
+        </w:rPr>
+        <w:t xml:space="preserve"> — DRY (англ. </w:t>
+      </w:r>
+      <w:proofErr w:type="spellStart"/>
+      <w:r>
+        <w:rPr>
+          <w:rFonts w:ascii="Times New Roman" w:hAnsi="Times New Roman" w:cs="Times New Roman"/>
+          <w:sz w:val="24"/>
+          <w:szCs w:val="24"/>
+        </w:rPr>
+        <w:t>Don't</w:t>
+      </w:r>
+      <w:proofErr w:type="spellEnd"/>
+      <w:r>
+        <w:rPr>
+          <w:rFonts w:ascii="Times New Roman" w:hAnsi="Times New Roman" w:cs="Times New Roman"/>
+          <w:sz w:val="24"/>
+          <w:szCs w:val="24"/>
+        </w:rPr>
+        <w:t xml:space="preserve"> </w:t>
+      </w:r>
+      <w:proofErr w:type="spellStart"/>
+      <w:r>
+        <w:rPr>
+          <w:rFonts w:ascii="Times New Roman" w:hAnsi="Times New Roman" w:cs="Times New Roman"/>
+          <w:sz w:val="24"/>
+          <w:szCs w:val="24"/>
+        </w:rPr>
+        <w:t>repeat</w:t>
+      </w:r>
+      <w:proofErr w:type="spellEnd"/>
+      <w:r>
+        <w:rPr>
+          <w:rFonts w:ascii="Times New Roman" w:hAnsi="Times New Roman" w:cs="Times New Roman"/>
+          <w:sz w:val="24"/>
+          <w:szCs w:val="24"/>
+        </w:rPr>
+        <w:t xml:space="preserve"> </w:t>
+      </w:r>
+      <w:proofErr w:type="spellStart"/>
+      <w:r>
+        <w:rPr>
+          <w:rFonts w:ascii="Times New Roman" w:hAnsi="Times New Roman" w:cs="Times New Roman"/>
+          <w:sz w:val="24"/>
+          <w:szCs w:val="24"/>
+        </w:rPr>
+        <w:t>yourself</w:t>
+      </w:r>
+      <w:proofErr w:type="spellEnd"/>
+      <w:r>
+        <w:rPr>
+          <w:rFonts w:ascii="Times New Roman" w:hAnsi="Times New Roman" w:cs="Times New Roman"/>
+          <w:sz w:val="24"/>
+          <w:szCs w:val="24"/>
+        </w:rPr>
+        <w:t>)</w:t>
+      </w:r>
+    </w:p>
+    <w:p>
+      <w:pPr>
+        <w:spacing w:after="0" w:line="360" w:lineRule="auto"/>
+        <w:ind w:firstLine="709"/>
+        <w:jc w:val="both"/>
+        <w:rPr>
+          <w:rFonts w:ascii="Times New Roman" w:hAnsi="Times New Roman" w:cs="Times New Roman"/>
+          <w:sz w:val="24"/>
+          <w:szCs w:val="24"/>
+        </w:rPr>
+      </w:pPr>
+      <w:r>
+        <w:rPr>
+          <w:rFonts w:ascii="Times New Roman" w:hAnsi="Times New Roman" w:cs="Times New Roman"/>
+          <w:sz w:val="24"/>
+          <w:szCs w:val="24"/>
+        </w:rPr>
+        <w:t xml:space="preserve">Также, в отличие от других </w:t>
+      </w:r>
+      <w:proofErr w:type="spellStart"/>
+      <w:r>
+        <w:rPr>
+          <w:rFonts w:ascii="Times New Roman" w:hAnsi="Times New Roman" w:cs="Times New Roman"/>
+          <w:sz w:val="24"/>
+          <w:szCs w:val="24"/>
+        </w:rPr>
+        <w:t>фреймворков</w:t>
+      </w:r>
+      <w:proofErr w:type="spellEnd"/>
+      <w:r>
+        <w:rPr>
+          <w:rFonts w:ascii="Times New Roman" w:hAnsi="Times New Roman" w:cs="Times New Roman"/>
+          <w:sz w:val="24"/>
+          <w:szCs w:val="24"/>
+        </w:rPr>
+        <w:t xml:space="preserve">, обработчики URL в </w:t>
+      </w:r>
+      <w:proofErr w:type="spellStart"/>
+      <w:r>
+        <w:rPr>
+          <w:rFonts w:ascii="Times New Roman" w:hAnsi="Times New Roman" w:cs="Times New Roman"/>
+          <w:sz w:val="24"/>
+          <w:szCs w:val="24"/>
+        </w:rPr>
+        <w:t>Django</w:t>
+      </w:r>
+      <w:proofErr w:type="spellEnd"/>
+      <w:r>
+        <w:rPr>
+          <w:rFonts w:ascii="Times New Roman" w:hAnsi="Times New Roman" w:cs="Times New Roman"/>
+          <w:sz w:val="24"/>
+          <w:szCs w:val="24"/>
+        </w:rPr>
+        <w:t xml:space="preserve"> конфигурируются явно при помощи регулярных выражений, а не выводятся автоматически из структуры моделей контроллеров.</w:t>
+      </w:r>
+    </w:p>
+    <w:p>
+      <w:pPr>
+        <w:spacing w:after="0" w:line="360" w:lineRule="auto"/>
+        <w:ind w:firstLine="709"/>
+        <w:jc w:val="both"/>
+        <w:rPr>
+          <w:rFonts w:ascii="Times New Roman" w:hAnsi="Times New Roman" w:cs="Times New Roman"/>
+          <w:sz w:val="24"/>
+          <w:szCs w:val="24"/>
+        </w:rPr>
+      </w:pPr>
+      <w:r>
+        <w:rPr>
+          <w:rFonts w:ascii="Times New Roman" w:hAnsi="Times New Roman" w:cs="Times New Roman"/>
+          <w:sz w:val="24"/>
+          <w:szCs w:val="24"/>
+        </w:rPr>
+        <w:t xml:space="preserve">Для работы с базой данных </w:t>
+      </w:r>
+      <w:proofErr w:type="spellStart"/>
+      <w:r>
+        <w:rPr>
+          <w:rFonts w:ascii="Times New Roman" w:hAnsi="Times New Roman" w:cs="Times New Roman"/>
+          <w:sz w:val="24"/>
+          <w:szCs w:val="24"/>
+        </w:rPr>
+        <w:t>Django</w:t>
+      </w:r>
+      <w:proofErr w:type="spellEnd"/>
+      <w:r>
+        <w:rPr>
+          <w:rFonts w:ascii="Times New Roman" w:hAnsi="Times New Roman" w:cs="Times New Roman"/>
+          <w:sz w:val="24"/>
+          <w:szCs w:val="24"/>
+        </w:rPr>
+        <w:t xml:space="preserve"> использует </w:t>
+      </w:r>
+      <w:proofErr w:type="gramStart"/>
+      <w:r>
+        <w:rPr>
+          <w:rFonts w:ascii="Times New Roman" w:hAnsi="Times New Roman" w:cs="Times New Roman"/>
+          <w:sz w:val="24"/>
+          <w:szCs w:val="24"/>
+        </w:rPr>
+        <w:t>собственный</w:t>
+      </w:r>
+      <w:proofErr w:type="gramEnd"/>
+      <w:r>
+        <w:rPr>
+          <w:rFonts w:ascii="Times New Roman" w:hAnsi="Times New Roman" w:cs="Times New Roman"/>
+          <w:sz w:val="24"/>
+          <w:szCs w:val="24"/>
+        </w:rPr>
+        <w:t xml:space="preserve"> ORM, в котором модель данных описывается классами </w:t>
+      </w:r>
+      <w:proofErr w:type="spellStart"/>
+      <w:r>
+        <w:rPr>
+          <w:rFonts w:ascii="Times New Roman" w:hAnsi="Times New Roman" w:cs="Times New Roman"/>
+          <w:sz w:val="24"/>
+          <w:szCs w:val="24"/>
+        </w:rPr>
+        <w:t>Python</w:t>
+      </w:r>
+      <w:proofErr w:type="spellEnd"/>
+      <w:r>
+        <w:rPr>
+          <w:rFonts w:ascii="Times New Roman" w:hAnsi="Times New Roman" w:cs="Times New Roman"/>
+          <w:sz w:val="24"/>
+          <w:szCs w:val="24"/>
+        </w:rPr>
+        <w:t>, и по ней генерируется схема базы данных.</w:t>
+      </w:r>
+    </w:p>
+    <w:p>
+      <w:pPr>
+        <w:spacing w:after="0" w:line="360" w:lineRule="auto"/>
+        <w:ind w:firstLine="709"/>
+        <w:jc w:val="both"/>
+        <w:rPr>
+          <w:rFonts w:ascii="Times New Roman" w:hAnsi="Times New Roman" w:cs="Times New Roman"/>
+          <w:sz w:val="24"/>
+          <w:szCs w:val="24"/>
+        </w:rPr>
+      </w:pPr>
+      <w:r>
+        <w:rPr>
+          <w:rFonts w:ascii="Times New Roman" w:hAnsi="Times New Roman" w:cs="Times New Roman"/>
+          <w:sz w:val="24"/>
+          <w:szCs w:val="24"/>
+        </w:rPr>
+        <w:t xml:space="preserve">Архитектура </w:t>
+      </w:r>
+      <w:proofErr w:type="spellStart"/>
+      <w:r>
+        <w:rPr>
+          <w:rFonts w:ascii="Times New Roman" w:hAnsi="Times New Roman" w:cs="Times New Roman"/>
+          <w:sz w:val="24"/>
+          <w:szCs w:val="24"/>
+        </w:rPr>
+        <w:t>Django</w:t>
+      </w:r>
+      <w:proofErr w:type="spellEnd"/>
+      <w:r>
+        <w:rPr>
+          <w:rFonts w:ascii="Times New Roman" w:hAnsi="Times New Roman" w:cs="Times New Roman"/>
+          <w:sz w:val="24"/>
+          <w:szCs w:val="24"/>
+        </w:rPr>
+        <w:t xml:space="preserve"> похожа на «Модель-Представление-Контроллер» (MVC). Контроллер классической модели MVC примерно соответствует уровню, который в </w:t>
+      </w:r>
+      <w:proofErr w:type="spellStart"/>
+      <w:r>
+        <w:rPr>
+          <w:rFonts w:ascii="Times New Roman" w:hAnsi="Times New Roman" w:cs="Times New Roman"/>
+          <w:sz w:val="24"/>
+          <w:szCs w:val="24"/>
+        </w:rPr>
+        <w:t>Django</w:t>
+      </w:r>
+      <w:proofErr w:type="spellEnd"/>
+      <w:r>
+        <w:rPr>
+          <w:rFonts w:ascii="Times New Roman" w:hAnsi="Times New Roman" w:cs="Times New Roman"/>
+          <w:sz w:val="24"/>
+          <w:szCs w:val="24"/>
+        </w:rPr>
+        <w:t xml:space="preserve"> называется Представление (англ. </w:t>
+      </w:r>
+      <w:proofErr w:type="spellStart"/>
+      <w:r>
+        <w:rPr>
+          <w:rFonts w:ascii="Times New Roman" w:hAnsi="Times New Roman" w:cs="Times New Roman"/>
+          <w:sz w:val="24"/>
+          <w:szCs w:val="24"/>
+        </w:rPr>
+        <w:t>View</w:t>
+      </w:r>
+      <w:proofErr w:type="spellEnd"/>
+      <w:r>
+        <w:rPr>
+          <w:rFonts w:ascii="Times New Roman" w:hAnsi="Times New Roman" w:cs="Times New Roman"/>
+          <w:sz w:val="24"/>
+          <w:szCs w:val="24"/>
+        </w:rPr>
+        <w:t xml:space="preserve">), а презентационная логика Представления реализуется в </w:t>
+      </w:r>
+      <w:proofErr w:type="spellStart"/>
+      <w:r>
+        <w:rPr>
+          <w:rFonts w:ascii="Times New Roman" w:hAnsi="Times New Roman" w:cs="Times New Roman"/>
+          <w:sz w:val="24"/>
+          <w:szCs w:val="24"/>
+        </w:rPr>
+        <w:t>Django</w:t>
+      </w:r>
+      <w:proofErr w:type="spellEnd"/>
+      <w:r>
+        <w:rPr>
+          <w:rFonts w:ascii="Times New Roman" w:hAnsi="Times New Roman" w:cs="Times New Roman"/>
+          <w:sz w:val="24"/>
+          <w:szCs w:val="24"/>
+        </w:rPr>
+        <w:t xml:space="preserve"> уровнем Шаблонов (англ. </w:t>
+      </w:r>
+      <w:proofErr w:type="spellStart"/>
+      <w:r>
+        <w:rPr>
+          <w:rFonts w:ascii="Times New Roman" w:hAnsi="Times New Roman" w:cs="Times New Roman"/>
+          <w:sz w:val="24"/>
+          <w:szCs w:val="24"/>
+        </w:rPr>
+        <w:t>Template</w:t>
+      </w:r>
+      <w:proofErr w:type="spellEnd"/>
+      <w:r>
+        <w:rPr>
+          <w:rFonts w:ascii="Times New Roman" w:hAnsi="Times New Roman" w:cs="Times New Roman"/>
+          <w:sz w:val="24"/>
+          <w:szCs w:val="24"/>
+        </w:rPr>
+        <w:t xml:space="preserve">). Из-за этого уровневую архитектуру </w:t>
+      </w:r>
+      <w:proofErr w:type="spellStart"/>
+      <w:r>
+        <w:rPr>
+          <w:rFonts w:ascii="Times New Roman" w:hAnsi="Times New Roman" w:cs="Times New Roman"/>
+          <w:sz w:val="24"/>
+          <w:szCs w:val="24"/>
+        </w:rPr>
+        <w:t>Django</w:t>
+      </w:r>
+      <w:proofErr w:type="spellEnd"/>
+      <w:r>
+        <w:rPr>
+          <w:rFonts w:ascii="Times New Roman" w:hAnsi="Times New Roman" w:cs="Times New Roman"/>
+          <w:sz w:val="24"/>
+          <w:szCs w:val="24"/>
+        </w:rPr>
+        <w:t xml:space="preserve"> часто называют «Модель-Шаблон-Представление» (MTV).Первоначальная разработка </w:t>
+      </w:r>
+      <w:proofErr w:type="spellStart"/>
+      <w:r>
+        <w:rPr>
+          <w:rFonts w:ascii="Times New Roman" w:hAnsi="Times New Roman" w:cs="Times New Roman"/>
+          <w:sz w:val="24"/>
+          <w:szCs w:val="24"/>
+        </w:rPr>
+        <w:t>Django</w:t>
+      </w:r>
+      <w:proofErr w:type="spellEnd"/>
+      <w:r>
+        <w:rPr>
+          <w:rFonts w:ascii="Times New Roman" w:hAnsi="Times New Roman" w:cs="Times New Roman"/>
+          <w:sz w:val="24"/>
+          <w:szCs w:val="24"/>
+        </w:rPr>
+        <w:t xml:space="preserve">, как средства для работы новостных ресурсов, достаточно сильно отразилась на его архитектуре: он предоставляет ряд средств, которые помогают в быстрой разработке </w:t>
+      </w:r>
+      <w:proofErr w:type="spellStart"/>
+      <w:r>
+        <w:rPr>
+          <w:rFonts w:ascii="Times New Roman" w:hAnsi="Times New Roman" w:cs="Times New Roman"/>
+          <w:sz w:val="24"/>
+          <w:szCs w:val="24"/>
+        </w:rPr>
+        <w:t>веб-сайтов</w:t>
+      </w:r>
+      <w:proofErr w:type="spellEnd"/>
+      <w:r>
+        <w:rPr>
+          <w:rFonts w:ascii="Times New Roman" w:hAnsi="Times New Roman" w:cs="Times New Roman"/>
+          <w:sz w:val="24"/>
+          <w:szCs w:val="24"/>
+        </w:rPr>
+        <w:t xml:space="preserve"> информационного характера. Так, например, разработчику не требуется создавать контроллеры и страницы для административной части сайта, в </w:t>
+      </w:r>
+      <w:proofErr w:type="spellStart"/>
+      <w:r>
+        <w:rPr>
+          <w:rFonts w:ascii="Times New Roman" w:hAnsi="Times New Roman" w:cs="Times New Roman"/>
+          <w:sz w:val="24"/>
+          <w:szCs w:val="24"/>
+        </w:rPr>
+        <w:t>Django</w:t>
+      </w:r>
+      <w:proofErr w:type="spellEnd"/>
+      <w:r>
+        <w:rPr>
+          <w:rFonts w:ascii="Times New Roman" w:hAnsi="Times New Roman" w:cs="Times New Roman"/>
+          <w:sz w:val="24"/>
+          <w:szCs w:val="24"/>
+        </w:rPr>
+        <w:t xml:space="preserve"> есть встроенное приложение для управления содержимым, которое можно включить в любой сайт, сделанный на </w:t>
+      </w:r>
+      <w:proofErr w:type="spellStart"/>
+      <w:r>
+        <w:rPr>
+          <w:rFonts w:ascii="Times New Roman" w:hAnsi="Times New Roman" w:cs="Times New Roman"/>
+          <w:sz w:val="24"/>
+          <w:szCs w:val="24"/>
+        </w:rPr>
+        <w:t>Django</w:t>
+      </w:r>
+      <w:proofErr w:type="spellEnd"/>
+      <w:r>
+        <w:rPr>
+          <w:rFonts w:ascii="Times New Roman" w:hAnsi="Times New Roman" w:cs="Times New Roman"/>
+          <w:sz w:val="24"/>
+          <w:szCs w:val="24"/>
+        </w:rPr>
+        <w:t xml:space="preserve">, и которое может управлять сразу несколькими сайтами на одном сервере. Административное приложение позволяет создавать, изменять и удалять любые объекты наполнения сайта, протоколируя все совершённые действия, и предоставляет интерфейс для управления пользователями и группами (с </w:t>
+      </w:r>
+      <w:proofErr w:type="spellStart"/>
+      <w:r>
+        <w:rPr>
+          <w:rFonts w:ascii="Times New Roman" w:hAnsi="Times New Roman" w:cs="Times New Roman"/>
+          <w:sz w:val="24"/>
+          <w:szCs w:val="24"/>
+        </w:rPr>
+        <w:t>пообъектным</w:t>
+      </w:r>
+      <w:proofErr w:type="spellEnd"/>
+      <w:r>
+        <w:rPr>
+          <w:rFonts w:ascii="Times New Roman" w:hAnsi="Times New Roman" w:cs="Times New Roman"/>
+          <w:sz w:val="24"/>
+          <w:szCs w:val="24"/>
+        </w:rPr>
+        <w:t xml:space="preserve"> назначением прав) </w:t>
+      </w:r>
+      <w:r>
+        <w:rPr>
+          <w:rFonts w:ascii="Times New Roman" w:hAnsi="Times New Roman" w:cs="Times New Roman"/>
+          <w:sz w:val="24"/>
+          <w:szCs w:val="24"/>
+        </w:rPr>
+        <w:t>[</w:t>
+      </w:r>
+      <w:r>
+        <w:rPr>
+          <w:rFonts w:ascii="Times New Roman" w:hAnsi="Times New Roman" w:cs="Times New Roman"/>
+          <w:sz w:val="24"/>
+          <w:szCs w:val="24"/>
+        </w:rPr>
+        <w:t>7</w:t>
+      </w:r>
+      <w:r>
+        <w:rPr>
+          <w:rFonts w:ascii="Times New Roman" w:hAnsi="Times New Roman" w:cs="Times New Roman"/>
+          <w:sz w:val="24"/>
+          <w:szCs w:val="24"/>
+        </w:rPr>
+        <w:t>].</w:t>
+      </w:r>
+    </w:p>
+    <w:p>
+      <w:pPr>
+        <w:spacing w:after="0" w:line="360" w:lineRule="auto"/>
+        <w:ind w:firstLine="709"/>
+        <w:jc w:val="both"/>
+        <w:rPr>
+          <w:rFonts w:ascii="Times New Roman" w:hAnsi="Times New Roman" w:cs="Times New Roman"/>
+          <w:sz w:val="24"/>
+          <w:szCs w:val="24"/>
+        </w:rPr>
+      </w:pPr>
+      <w:r>
+        <w:rPr>
+          <w:rFonts w:ascii="Times New Roman" w:hAnsi="Times New Roman" w:cs="Times New Roman"/>
+          <w:sz w:val="24"/>
+          <w:szCs w:val="24"/>
+        </w:rPr>
+        <w:t>П</w:t>
+      </w:r>
+      <w:r>
+        <w:rPr>
+          <w:rFonts w:ascii="Times New Roman" w:hAnsi="Times New Roman" w:cs="Times New Roman"/>
+          <w:sz w:val="24"/>
+          <w:szCs w:val="24"/>
+        </w:rPr>
+        <w:t>реимущества</w:t>
+      </w:r>
+      <w:r>
+        <w:rPr>
+          <w:rFonts w:ascii="Times New Roman" w:hAnsi="Times New Roman" w:cs="Times New Roman"/>
+          <w:sz w:val="24"/>
+          <w:szCs w:val="24"/>
+        </w:rPr>
+        <w:t xml:space="preserve"> использования </w:t>
+      </w:r>
+      <w:proofErr w:type="spellStart"/>
+      <w:r>
+        <w:rPr>
+          <w:rFonts w:ascii="Times New Roman" w:hAnsi="Times New Roman" w:cs="Times New Roman"/>
+          <w:sz w:val="24"/>
+          <w:szCs w:val="24"/>
+        </w:rPr>
+        <w:t>Django</w:t>
+      </w:r>
+      <w:proofErr w:type="spellEnd"/>
+      <w:r>
+        <w:rPr>
+          <w:rFonts w:ascii="Times New Roman" w:hAnsi="Times New Roman" w:cs="Times New Roman"/>
+          <w:sz w:val="24"/>
+          <w:szCs w:val="24"/>
+        </w:rPr>
+        <w:t>:</w:t>
+      </w:r>
+    </w:p>
+    <w:p>
+      <w:pPr>
+        <w:spacing w:after="0" w:line="360" w:lineRule="auto"/>
+        <w:ind w:firstLine="709"/>
+        <w:jc w:val="both"/>
+        <w:rPr>
+          <w:rFonts w:ascii="Times New Roman" w:hAnsi="Times New Roman" w:cs="Times New Roman"/>
+          <w:sz w:val="24"/>
+          <w:szCs w:val="24"/>
+        </w:rPr>
+      </w:pPr>
+      <w:r>
+        <w:rPr>
+          <w:rFonts w:ascii="Times New Roman" w:hAnsi="Times New Roman" w:cs="Times New Roman"/>
+          <w:sz w:val="24"/>
+          <w:szCs w:val="24"/>
+        </w:rPr>
+        <w:sym w:font="Symbol" w:char="F02D"/>
+      </w:r>
+      <w:r>
+        <w:rPr>
+          <w:rFonts w:ascii="Times New Roman" w:hAnsi="Times New Roman" w:cs="Times New Roman"/>
+          <w:sz w:val="24"/>
+          <w:szCs w:val="24"/>
+        </w:rPr>
+        <w:t xml:space="preserve"> </w:t>
+      </w:r>
+      <w:r>
+        <w:rPr>
+          <w:rFonts w:ascii="Times New Roman" w:hAnsi="Times New Roman" w:cs="Times New Roman"/>
+          <w:sz w:val="24"/>
+          <w:szCs w:val="24"/>
+        </w:rPr>
+        <w:t xml:space="preserve">использование </w:t>
+      </w:r>
+      <w:r>
+        <w:rPr>
+          <w:rFonts w:ascii="Times New Roman" w:hAnsi="Times New Roman" w:cs="Times New Roman"/>
+          <w:sz w:val="24"/>
+          <w:szCs w:val="24"/>
+          <w:lang w:val="en-US"/>
+        </w:rPr>
+        <w:t>Python</w:t>
+      </w:r>
+      <w:r>
+        <w:rPr>
+          <w:rFonts w:ascii="Times New Roman" w:hAnsi="Times New Roman" w:cs="Times New Roman"/>
+          <w:sz w:val="24"/>
+          <w:szCs w:val="24"/>
+        </w:rPr>
+        <w:t xml:space="preserve"> в качестве языка программирования, </w:t>
+      </w:r>
+      <w:proofErr w:type="gramStart"/>
+      <w:r>
+        <w:rPr>
+          <w:rFonts w:ascii="Times New Roman" w:hAnsi="Times New Roman" w:cs="Times New Roman"/>
+          <w:sz w:val="24"/>
+          <w:szCs w:val="24"/>
+        </w:rPr>
+        <w:t>а</w:t>
+      </w:r>
+      <w:proofErr w:type="gramEnd"/>
+      <w:r>
+        <w:rPr>
+          <w:rFonts w:ascii="Times New Roman" w:hAnsi="Times New Roman" w:cs="Times New Roman"/>
+          <w:sz w:val="24"/>
+          <w:szCs w:val="24"/>
+        </w:rPr>
+        <w:t xml:space="preserve"> следовательно, все преимущества данного языка</w:t>
+      </w:r>
+      <w:r>
+        <w:rPr>
+          <w:rFonts w:ascii="Times New Roman" w:hAnsi="Times New Roman" w:cs="Times New Roman"/>
+          <w:sz w:val="24"/>
+          <w:szCs w:val="24"/>
+        </w:rPr>
+        <w:t>;</w:t>
+      </w:r>
+    </w:p>
+    <w:p>
+      <w:pPr>
+        <w:spacing w:after="0" w:line="360" w:lineRule="auto"/>
+        <w:ind w:firstLine="709"/>
+        <w:jc w:val="both"/>
+        <w:rPr>
+          <w:rFonts w:ascii="Times New Roman" w:hAnsi="Times New Roman" w:cs="Times New Roman"/>
+          <w:sz w:val="24"/>
+          <w:szCs w:val="24"/>
+        </w:rPr>
+      </w:pPr>
+      <w:r>
+        <w:rPr>
+          <w:rFonts w:ascii="Times New Roman" w:hAnsi="Times New Roman" w:cs="Times New Roman"/>
+          <w:sz w:val="24"/>
+          <w:szCs w:val="24"/>
+        </w:rPr>
+        <w:sym w:font="Symbol" w:char="F02D"/>
+      </w:r>
+      <w:r>
+        <w:rPr>
+          <w:rFonts w:ascii="Times New Roman" w:hAnsi="Times New Roman" w:cs="Times New Roman"/>
+          <w:sz w:val="24"/>
+          <w:szCs w:val="24"/>
+        </w:rPr>
+        <w:t xml:space="preserve"> </w:t>
+      </w:r>
+      <w:r>
+        <w:rPr>
+          <w:rFonts w:ascii="Times New Roman" w:hAnsi="Times New Roman" w:cs="Times New Roman"/>
+          <w:sz w:val="24"/>
+          <w:szCs w:val="24"/>
+        </w:rPr>
+        <w:t xml:space="preserve"> качественная документация</w:t>
+      </w:r>
+      <w:r>
+        <w:rPr>
+          <w:rFonts w:ascii="Times New Roman" w:hAnsi="Times New Roman" w:cs="Times New Roman"/>
+          <w:sz w:val="24"/>
+          <w:szCs w:val="24"/>
+        </w:rPr>
+        <w:t>;</w:t>
+      </w:r>
+    </w:p>
+    <w:p>
+      <w:pPr>
+        <w:spacing w:after="0" w:line="360" w:lineRule="auto"/>
+        <w:ind w:firstLine="709"/>
+        <w:jc w:val="both"/>
+        <w:rPr>
+          <w:rFonts w:ascii="Times New Roman" w:hAnsi="Times New Roman" w:cs="Times New Roman"/>
+          <w:sz w:val="24"/>
+          <w:szCs w:val="24"/>
+        </w:rPr>
+      </w:pPr>
+      <w:r>
+        <w:rPr>
+          <w:rFonts w:ascii="Times New Roman" w:hAnsi="Times New Roman" w:cs="Times New Roman"/>
+          <w:sz w:val="24"/>
+          <w:szCs w:val="24"/>
+        </w:rPr>
+        <w:sym w:font="Symbol" w:char="F02D"/>
+      </w:r>
+      <w:r>
+        <w:rPr>
+          <w:rFonts w:ascii="Times New Roman" w:hAnsi="Times New Roman" w:cs="Times New Roman"/>
+          <w:sz w:val="24"/>
+          <w:szCs w:val="24"/>
+        </w:rPr>
+        <w:t xml:space="preserve"> </w:t>
+      </w:r>
+      <w:r>
+        <w:rPr>
+          <w:rFonts w:ascii="Times New Roman" w:hAnsi="Times New Roman" w:cs="Times New Roman"/>
+          <w:sz w:val="24"/>
+          <w:szCs w:val="24"/>
+        </w:rPr>
+        <w:t xml:space="preserve"> </w:t>
+      </w:r>
+      <w:proofErr w:type="gramStart"/>
+      <w:r>
+        <w:rPr>
+          <w:rFonts w:ascii="Times New Roman" w:hAnsi="Times New Roman" w:cs="Times New Roman"/>
+          <w:sz w:val="24"/>
+          <w:szCs w:val="24"/>
+        </w:rPr>
+        <w:t>встроенный</w:t>
+      </w:r>
+      <w:proofErr w:type="gramEnd"/>
+      <w:r>
+        <w:rPr>
+          <w:rFonts w:ascii="Times New Roman" w:hAnsi="Times New Roman" w:cs="Times New Roman"/>
+          <w:sz w:val="24"/>
+          <w:szCs w:val="24"/>
+        </w:rPr>
+        <w:t xml:space="preserve"> </w:t>
+      </w:r>
+      <w:r>
+        <w:rPr>
+          <w:rFonts w:ascii="Times New Roman" w:hAnsi="Times New Roman" w:cs="Times New Roman"/>
+          <w:sz w:val="24"/>
+          <w:szCs w:val="24"/>
+          <w:lang w:val="en-US"/>
+        </w:rPr>
+        <w:t>ORM</w:t>
+      </w:r>
+      <w:r>
+        <w:rPr>
+          <w:rFonts w:ascii="Times New Roman" w:hAnsi="Times New Roman" w:cs="Times New Roman"/>
+          <w:sz w:val="24"/>
+          <w:szCs w:val="24"/>
+        </w:rPr>
+        <w:t xml:space="preserve"> (</w:t>
+      </w:r>
+      <w:r>
+        <w:rPr>
+          <w:rFonts w:ascii="Times New Roman" w:hAnsi="Times New Roman" w:cs="Times New Roman"/>
+          <w:sz w:val="24"/>
+          <w:szCs w:val="24"/>
+          <w:lang w:val="en-US"/>
+        </w:rPr>
+        <w:t>Object</w:t>
+      </w:r>
+      <w:r>
+        <w:rPr>
+          <w:rFonts w:ascii="Times New Roman" w:hAnsi="Times New Roman" w:cs="Times New Roman"/>
+          <w:sz w:val="24"/>
+          <w:szCs w:val="24"/>
+        </w:rPr>
+        <w:t>-</w:t>
+      </w:r>
+      <w:r>
+        <w:rPr>
+          <w:rFonts w:ascii="Times New Roman" w:hAnsi="Times New Roman" w:cs="Times New Roman"/>
+          <w:sz w:val="24"/>
+          <w:szCs w:val="24"/>
+          <w:lang w:val="en-US"/>
+        </w:rPr>
+        <w:t>relational</w:t>
+      </w:r>
+      <w:r>
+        <w:rPr>
+          <w:rFonts w:ascii="Times New Roman" w:hAnsi="Times New Roman" w:cs="Times New Roman"/>
+          <w:sz w:val="24"/>
+          <w:szCs w:val="24"/>
+        </w:rPr>
+        <w:t xml:space="preserve"> </w:t>
+      </w:r>
+      <w:proofErr w:type="spellStart"/>
+      <w:r>
+        <w:rPr>
+          <w:rFonts w:ascii="Times New Roman" w:hAnsi="Times New Roman" w:cs="Times New Roman"/>
+          <w:sz w:val="24"/>
+          <w:szCs w:val="24"/>
+          <w:lang w:val="en-US"/>
+        </w:rPr>
+        <w:t>mapper</w:t>
+      </w:r>
+      <w:proofErr w:type="spellEnd"/>
+      <w:r>
+        <w:rPr>
+          <w:rFonts w:ascii="Times New Roman" w:hAnsi="Times New Roman" w:cs="Times New Roman"/>
+          <w:sz w:val="24"/>
+          <w:szCs w:val="24"/>
+        </w:rPr>
+        <w:t>) – технология программирования, которая связывает базы данных с концепциями объектно-ориентированных</w:t>
+      </w:r>
+      <w:r>
+        <w:rPr>
+          <w:rFonts w:ascii="Times New Roman" w:hAnsi="Times New Roman" w:cs="Times New Roman"/>
+          <w:sz w:val="24"/>
+          <w:szCs w:val="24"/>
+        </w:rPr>
+        <w:t xml:space="preserve"> языков программирования, создавая «виртуальную объектную базу данных»</w:t>
+      </w:r>
+      <w:r>
+        <w:rPr>
+          <w:rFonts w:ascii="Times New Roman" w:hAnsi="Times New Roman" w:cs="Times New Roman"/>
+          <w:sz w:val="24"/>
+          <w:szCs w:val="24"/>
+        </w:rPr>
+        <w:t>;</w:t>
+      </w:r>
+    </w:p>
+    <w:p>
+      <w:pPr>
+        <w:spacing w:after="0" w:line="360" w:lineRule="auto"/>
+        <w:ind w:firstLine="709"/>
+        <w:jc w:val="both"/>
+        <w:rPr>
+          <w:rFonts w:ascii="Times New Roman" w:hAnsi="Times New Roman" w:cs="Times New Roman"/>
+          <w:sz w:val="24"/>
+          <w:szCs w:val="24"/>
+        </w:rPr>
+      </w:pPr>
+      <w:r>
+        <w:rPr>
+          <w:rFonts w:ascii="Times New Roman" w:hAnsi="Times New Roman" w:cs="Times New Roman"/>
+          <w:sz w:val="24"/>
+          <w:szCs w:val="24"/>
+        </w:rPr>
+        <w:sym w:font="Symbol" w:char="F02D"/>
+      </w:r>
+      <w:r>
+        <w:rPr>
+          <w:rFonts w:ascii="Times New Roman" w:hAnsi="Times New Roman" w:cs="Times New Roman"/>
+          <w:sz w:val="24"/>
+          <w:szCs w:val="24"/>
+        </w:rPr>
+        <w:t xml:space="preserve"> </w:t>
+      </w:r>
+      <w:r>
+        <w:rPr>
+          <w:rFonts w:ascii="Times New Roman" w:hAnsi="Times New Roman" w:cs="Times New Roman"/>
+          <w:sz w:val="24"/>
+          <w:szCs w:val="24"/>
+        </w:rPr>
+        <w:t xml:space="preserve"> автоматически генерируемый интерфейс администратора</w:t>
+      </w:r>
+      <w:r>
+        <w:rPr>
+          <w:rFonts w:ascii="Times New Roman" w:hAnsi="Times New Roman" w:cs="Times New Roman"/>
+          <w:sz w:val="24"/>
+          <w:szCs w:val="24"/>
+        </w:rPr>
+        <w:t>;</w:t>
+      </w:r>
+    </w:p>
+    <w:p>
+      <w:pPr>
+        <w:spacing w:after="0" w:line="360" w:lineRule="auto"/>
+        <w:ind w:firstLine="709"/>
+        <w:jc w:val="both"/>
+        <w:rPr>
+          <w:rFonts w:ascii="Times New Roman" w:hAnsi="Times New Roman" w:cs="Times New Roman"/>
+          <w:sz w:val="24"/>
+          <w:szCs w:val="24"/>
+        </w:rPr>
+      </w:pPr>
+      <w:r>
+        <w:rPr>
+          <w:rFonts w:ascii="Times New Roman" w:hAnsi="Times New Roman" w:cs="Times New Roman"/>
+          <w:sz w:val="24"/>
+          <w:szCs w:val="24"/>
+        </w:rPr>
+        <w:sym w:font="Symbol" w:char="F02D"/>
+      </w:r>
+      <w:r>
+        <w:rPr>
+          <w:rFonts w:ascii="Times New Roman" w:hAnsi="Times New Roman" w:cs="Times New Roman"/>
+          <w:sz w:val="24"/>
+          <w:szCs w:val="24"/>
+        </w:rPr>
+        <w:t xml:space="preserve"> </w:t>
+      </w:r>
+      <w:r>
+        <w:rPr>
+          <w:rFonts w:ascii="Times New Roman" w:hAnsi="Times New Roman" w:cs="Times New Roman"/>
+          <w:sz w:val="24"/>
+          <w:szCs w:val="24"/>
+        </w:rPr>
+        <w:t xml:space="preserve">поддержка </w:t>
+      </w:r>
+      <w:r>
+        <w:rPr>
+          <w:rFonts w:ascii="Times New Roman" w:hAnsi="Times New Roman" w:cs="Times New Roman"/>
+          <w:sz w:val="24"/>
+          <w:szCs w:val="24"/>
+          <w:lang w:val="en-US"/>
+        </w:rPr>
+        <w:t>MVT</w:t>
+      </w:r>
+      <w:r>
+        <w:rPr>
+          <w:rFonts w:ascii="Times New Roman" w:hAnsi="Times New Roman" w:cs="Times New Roman"/>
+          <w:sz w:val="24"/>
+          <w:szCs w:val="24"/>
+        </w:rPr>
+        <w:t xml:space="preserve"> (</w:t>
+      </w:r>
+      <w:r>
+        <w:rPr>
+          <w:rFonts w:ascii="Times New Roman" w:hAnsi="Times New Roman" w:cs="Times New Roman"/>
+          <w:sz w:val="24"/>
+          <w:szCs w:val="24"/>
+          <w:lang w:val="en-US"/>
+        </w:rPr>
+        <w:t>Model</w:t>
+      </w:r>
+      <w:r>
+        <w:rPr>
+          <w:rFonts w:ascii="Times New Roman" w:hAnsi="Times New Roman" w:cs="Times New Roman"/>
+          <w:sz w:val="24"/>
+          <w:szCs w:val="24"/>
+        </w:rPr>
+        <w:t>-</w:t>
+      </w:r>
+      <w:r>
+        <w:rPr>
+          <w:rFonts w:ascii="Times New Roman" w:hAnsi="Times New Roman" w:cs="Times New Roman"/>
+          <w:sz w:val="24"/>
+          <w:szCs w:val="24"/>
+          <w:lang w:val="en-US"/>
+        </w:rPr>
+        <w:t>Template</w:t>
+      </w:r>
+      <w:r>
+        <w:rPr>
+          <w:rFonts w:ascii="Times New Roman" w:hAnsi="Times New Roman" w:cs="Times New Roman"/>
+          <w:sz w:val="24"/>
+          <w:szCs w:val="24"/>
+        </w:rPr>
+        <w:t>_</w:t>
+      </w:r>
+      <w:r>
+        <w:rPr>
+          <w:rFonts w:ascii="Times New Roman" w:hAnsi="Times New Roman" w:cs="Times New Roman"/>
+          <w:sz w:val="24"/>
+          <w:szCs w:val="24"/>
+          <w:lang w:val="en-US"/>
+        </w:rPr>
+        <w:t>View</w:t>
+      </w:r>
+      <w:r>
+        <w:rPr>
+          <w:rFonts w:ascii="Times New Roman" w:hAnsi="Times New Roman" w:cs="Times New Roman"/>
+          <w:sz w:val="24"/>
+          <w:szCs w:val="24"/>
+        </w:rPr>
+        <w:t>) – паттерн проектирования, предполагающий использование моделей, шаблонов и</w:t>
+      </w:r>
+      <w:r>
+        <w:rPr>
+          <w:rFonts w:ascii="Times New Roman" w:hAnsi="Times New Roman" w:cs="Times New Roman"/>
+          <w:sz w:val="24"/>
+          <w:szCs w:val="24"/>
+        </w:rPr>
+        <w:t xml:space="preserve"> представлений</w:t>
+      </w:r>
+      <w:r>
+        <w:rPr>
+          <w:rFonts w:ascii="Times New Roman" w:hAnsi="Times New Roman" w:cs="Times New Roman"/>
+          <w:sz w:val="24"/>
+          <w:szCs w:val="24"/>
+        </w:rPr>
+        <w:t xml:space="preserve"> </w:t>
+      </w:r>
+      <w:r>
+        <w:rPr>
+          <w:rFonts w:ascii="Times New Roman" w:hAnsi="Times New Roman" w:cs="Times New Roman"/>
+          <w:sz w:val="24"/>
+          <w:szCs w:val="24"/>
+        </w:rPr>
+        <w:t>(</w:t>
+      </w:r>
+      <w:r>
+        <w:rPr>
+          <w:rFonts w:ascii="Times New Roman" w:hAnsi="Times New Roman" w:cs="Times New Roman"/>
+          <w:sz w:val="24"/>
+          <w:szCs w:val="24"/>
+          <w:lang w:val="en-US"/>
+        </w:rPr>
+        <w:t>view</w:t>
+      </w:r>
+      <w:r>
+        <w:rPr>
+          <w:rFonts w:ascii="Times New Roman" w:hAnsi="Times New Roman" w:cs="Times New Roman"/>
+          <w:sz w:val="24"/>
+          <w:szCs w:val="24"/>
+        </w:rPr>
+        <w:t>-функций</w:t>
+      </w:r>
+      <w:r>
+        <w:rPr>
+          <w:rFonts w:ascii="Times New Roman" w:hAnsi="Times New Roman" w:cs="Times New Roman"/>
+          <w:sz w:val="24"/>
+          <w:szCs w:val="24"/>
+        </w:rPr>
+        <w:t>)</w:t>
+      </w:r>
+      <w:r>
+        <w:rPr>
+          <w:rFonts w:ascii="Times New Roman" w:hAnsi="Times New Roman" w:cs="Times New Roman"/>
+          <w:sz w:val="24"/>
+          <w:szCs w:val="24"/>
+        </w:rPr>
+        <w:t>;</w:t>
+      </w:r>
+    </w:p>
+    <w:p>
+      <w:pPr>
+        <w:spacing w:after="0" w:line="360" w:lineRule="auto"/>
+        <w:ind w:firstLine="709"/>
+        <w:jc w:val="both"/>
+        <w:rPr>
+          <w:rFonts w:ascii="Times New Roman" w:hAnsi="Times New Roman" w:cs="Times New Roman"/>
+          <w:sz w:val="24"/>
+          <w:szCs w:val="24"/>
+        </w:rPr>
+      </w:pPr>
+      <w:r>
+        <w:rPr>
+          <w:rFonts w:ascii="Times New Roman" w:hAnsi="Times New Roman" w:cs="Times New Roman"/>
+          <w:sz w:val="24"/>
+          <w:szCs w:val="24"/>
+        </w:rPr>
+        <w:sym w:font="Symbol" w:char="F02D"/>
+      </w:r>
+      <w:r>
+        <w:rPr>
+          <w:rFonts w:ascii="Times New Roman" w:hAnsi="Times New Roman" w:cs="Times New Roman"/>
+          <w:sz w:val="24"/>
+          <w:szCs w:val="24"/>
+        </w:rPr>
+        <w:t xml:space="preserve"> </w:t>
+      </w:r>
+      <w:r>
+        <w:rPr>
+          <w:rFonts w:ascii="Times New Roman" w:hAnsi="Times New Roman" w:cs="Times New Roman"/>
+          <w:sz w:val="24"/>
+          <w:szCs w:val="24"/>
+        </w:rPr>
+        <w:t xml:space="preserve"> наличие встроенного обработчика ошибок</w:t>
+      </w:r>
+      <w:r>
+        <w:rPr>
+          <w:rFonts w:ascii="Times New Roman" w:hAnsi="Times New Roman" w:cs="Times New Roman"/>
+          <w:sz w:val="24"/>
+          <w:szCs w:val="24"/>
+        </w:rPr>
+        <w:t>;</w:t>
+      </w:r>
+    </w:p>
+    <w:p>
+      <w:pPr>
+        <w:spacing w:after="0" w:line="360" w:lineRule="auto"/>
+        <w:ind w:firstLine="709"/>
+        <w:jc w:val="both"/>
+        <w:rPr>
+          <w:rFonts w:ascii="Times New Roman" w:hAnsi="Times New Roman" w:cs="Times New Roman"/>
+          <w:sz w:val="24"/>
+          <w:szCs w:val="24"/>
+        </w:rPr>
+      </w:pPr>
+      <w:r>
+        <w:rPr>
+          <w:rFonts w:ascii="Times New Roman" w:hAnsi="Times New Roman" w:cs="Times New Roman"/>
+          <w:sz w:val="24"/>
+          <w:szCs w:val="24"/>
+        </w:rPr>
+        <w:sym w:font="Symbol" w:char="F02D"/>
+      </w:r>
+      <w:r>
+        <w:rPr>
+          <w:rFonts w:ascii="Times New Roman" w:hAnsi="Times New Roman" w:cs="Times New Roman"/>
+          <w:sz w:val="24"/>
+          <w:szCs w:val="24"/>
+        </w:rPr>
+        <w:t xml:space="preserve"> </w:t>
+      </w:r>
+      <w:r>
+        <w:rPr>
+          <w:rFonts w:ascii="Times New Roman" w:hAnsi="Times New Roman" w:cs="Times New Roman"/>
+          <w:sz w:val="24"/>
+          <w:szCs w:val="24"/>
+        </w:rPr>
+        <w:t xml:space="preserve"> удобство настройки</w:t>
+      </w:r>
+      <w:r>
+        <w:rPr>
+          <w:rFonts w:ascii="Times New Roman" w:hAnsi="Times New Roman" w:cs="Times New Roman"/>
+          <w:sz w:val="24"/>
+          <w:szCs w:val="24"/>
+        </w:rPr>
+        <w:t>;</w:t>
+      </w:r>
+    </w:p>
+    <w:p>
+      <w:pPr>
+        <w:spacing w:after="0" w:line="360" w:lineRule="auto"/>
+        <w:ind w:firstLine="709"/>
+        <w:jc w:val="both"/>
+        <w:rPr>
+          <w:rFonts w:ascii="Times New Roman" w:hAnsi="Times New Roman" w:cs="Times New Roman"/>
+          <w:sz w:val="24"/>
+          <w:szCs w:val="24"/>
+        </w:rPr>
+      </w:pPr>
+      <w:r>
+        <w:rPr>
+          <w:rFonts w:ascii="Times New Roman" w:hAnsi="Times New Roman" w:cs="Times New Roman"/>
+          <w:sz w:val="24"/>
+          <w:szCs w:val="24"/>
+        </w:rPr>
+        <w:sym w:font="Symbol" w:char="F02D"/>
+      </w:r>
+      <w:r>
+        <w:rPr>
+          <w:rFonts w:ascii="Times New Roman" w:hAnsi="Times New Roman" w:cs="Times New Roman"/>
+          <w:sz w:val="24"/>
+          <w:szCs w:val="24"/>
+        </w:rPr>
+        <w:t xml:space="preserve"> </w:t>
+      </w:r>
+      <w:r>
+        <w:rPr>
+          <w:rFonts w:ascii="Times New Roman" w:hAnsi="Times New Roman" w:cs="Times New Roman"/>
+          <w:sz w:val="24"/>
+          <w:szCs w:val="24"/>
+        </w:rPr>
+        <w:t xml:space="preserve"> </w:t>
+      </w:r>
+      <w:proofErr w:type="gramStart"/>
+      <w:r>
+        <w:rPr>
+          <w:rFonts w:ascii="Times New Roman" w:hAnsi="Times New Roman" w:cs="Times New Roman"/>
+          <w:sz w:val="24"/>
+          <w:szCs w:val="24"/>
+        </w:rPr>
+        <w:t>широкое</w:t>
+      </w:r>
+      <w:proofErr w:type="gramEnd"/>
+      <w:r>
+        <w:rPr>
+          <w:rFonts w:ascii="Times New Roman" w:hAnsi="Times New Roman" w:cs="Times New Roman"/>
+          <w:sz w:val="24"/>
+          <w:szCs w:val="24"/>
+        </w:rPr>
+        <w:t xml:space="preserve"> </w:t>
+      </w:r>
+      <w:proofErr w:type="spellStart"/>
+      <w:r>
+        <w:rPr>
+          <w:rFonts w:ascii="Times New Roman" w:hAnsi="Times New Roman" w:cs="Times New Roman"/>
+          <w:sz w:val="24"/>
+          <w:szCs w:val="24"/>
+        </w:rPr>
+        <w:t>коммьюнити</w:t>
+      </w:r>
+      <w:proofErr w:type="spellEnd"/>
+      <w:r>
+        <w:rPr>
+          <w:rFonts w:ascii="Times New Roman" w:hAnsi="Times New Roman" w:cs="Times New Roman"/>
+          <w:sz w:val="24"/>
+          <w:szCs w:val="24"/>
+        </w:rPr>
+        <w:t xml:space="preserve"> разработчиков</w:t>
+      </w:r>
+      <w:r>
+        <w:rPr>
+          <w:rFonts w:ascii="Times New Roman" w:hAnsi="Times New Roman" w:cs="Times New Roman"/>
+          <w:sz w:val="24"/>
+          <w:szCs w:val="24"/>
+        </w:rPr>
+        <w:t>;</w:t>
+      </w:r>
+    </w:p>
+    <w:p>
+      <w:pPr>
+        <w:spacing w:after="0" w:line="360" w:lineRule="auto"/>
+        <w:ind w:firstLine="709"/>
+        <w:jc w:val="both"/>
+        <w:rPr>
+          <w:rFonts w:ascii="Times New Roman" w:hAnsi="Times New Roman" w:cs="Times New Roman"/>
+          <w:sz w:val="24"/>
+          <w:szCs w:val="24"/>
+        </w:rPr>
+      </w:pPr>
+      <w:r>
+        <w:rPr>
+          <w:rFonts w:ascii="Times New Roman" w:hAnsi="Times New Roman" w:cs="Times New Roman"/>
+          <w:sz w:val="24"/>
+          <w:szCs w:val="24"/>
+        </w:rPr>
+        <w:sym w:font="Symbol" w:char="F02D"/>
+      </w:r>
+      <w:r>
+        <w:rPr>
+          <w:rFonts w:ascii="Times New Roman" w:hAnsi="Times New Roman" w:cs="Times New Roman"/>
+          <w:sz w:val="24"/>
+          <w:szCs w:val="24"/>
+        </w:rPr>
+        <w:t xml:space="preserve"> </w:t>
+      </w:r>
+      <w:r>
+        <w:rPr>
+          <w:rFonts w:ascii="Times New Roman" w:hAnsi="Times New Roman" w:cs="Times New Roman"/>
+          <w:sz w:val="24"/>
+          <w:szCs w:val="24"/>
+        </w:rPr>
+        <w:t>высокая скорость работы.</w:t>
+      </w:r>
+      <w:r>
+        <w:rPr>
+          <w:rFonts w:ascii="Times New Roman" w:hAnsi="Times New Roman" w:cs="Times New Roman"/>
+          <w:b/>
+          <w:sz w:val="24"/>
+          <w:szCs w:val="24"/>
+        </w:rPr>
+        <w:br w:type="page"/>
+      </w:r>
     </w:p>
     <w:p>
       <w:pPr>
@@ -3555,6 +6536,7 @@
           <w:szCs w:val="24"/>
         </w:rPr>
       </w:pPr>
+      <w:bookmarkStart w:id="6" w:name="_Toc429142410"/>
       <w:r>
         <w:rPr>
           <w:rFonts w:ascii="Times New Roman" w:hAnsi="Times New Roman" w:cs="Times New Roman"/>
@@ -3562,9 +6544,75 @@
           <w:color w:val="auto"/>
           <w:sz w:val="24"/>
           <w:szCs w:val="24"/>
+        </w:rPr>
+        <w:t xml:space="preserve">2.1.3 Система контроля версий </w:t>
+      </w:r>
+      <w:proofErr w:type="spellStart"/>
+      <w:r>
+        <w:rPr>
+          <w:rFonts w:ascii="Times New Roman" w:hAnsi="Times New Roman" w:cs="Times New Roman"/>
+          <w:b w:val="0"/>
+          <w:color w:val="auto"/>
+          <w:sz w:val="24"/>
+          <w:szCs w:val="24"/>
+          <w:lang w:val="en-US"/>
+        </w:rPr>
+        <w:t>Git</w:t>
+      </w:r>
+      <w:proofErr w:type="spellEnd"/>
+      <w:r>
+        <w:rPr>
+          <w:rFonts w:ascii="Times New Roman" w:hAnsi="Times New Roman" w:cs="Times New Roman"/>
+          <w:b w:val="0"/>
+          <w:color w:val="auto"/>
+          <w:sz w:val="24"/>
+          <w:szCs w:val="24"/>
+        </w:rPr>
+        <w:t xml:space="preserve"> и </w:t>
+      </w:r>
+      <w:proofErr w:type="spellStart"/>
+      <w:r>
+        <w:rPr>
+          <w:rFonts w:ascii="Times New Roman" w:hAnsi="Times New Roman" w:cs="Times New Roman"/>
+          <w:b w:val="0"/>
+          <w:color w:val="auto"/>
+          <w:sz w:val="24"/>
+          <w:szCs w:val="24"/>
+        </w:rPr>
+        <w:t>веб-сервис</w:t>
+      </w:r>
+      <w:proofErr w:type="spellEnd"/>
+      <w:r>
+        <w:rPr>
+          <w:rFonts w:ascii="Times New Roman" w:hAnsi="Times New Roman" w:cs="Times New Roman"/>
+          <w:b w:val="0"/>
+          <w:color w:val="auto"/>
+          <w:sz w:val="24"/>
+          <w:szCs w:val="24"/>
+        </w:rPr>
+        <w:t xml:space="preserve"> для создания удаленного репозитория </w:t>
+      </w:r>
+      <w:proofErr w:type="spellStart"/>
+      <w:r>
+        <w:rPr>
+          <w:rFonts w:ascii="Times New Roman" w:hAnsi="Times New Roman" w:cs="Times New Roman"/>
+          <w:b w:val="0"/>
+          <w:color w:val="auto"/>
+          <w:sz w:val="24"/>
+          <w:szCs w:val="24"/>
+          <w:lang w:val="en-US"/>
+        </w:rPr>
+        <w:t>GitHub</w:t>
+      </w:r>
+      <w:bookmarkEnd w:id="6"/>
+      <w:proofErr w:type="spellEnd"/>
+    </w:p>
+    <w:p>
+      <w:r>
+        <w:rPr>
           <w:highlight w:val="green"/>
         </w:rPr>
-        <w:t>Тут что такое питон, чем хорош и почему он</w:t>
+        <w:t>Аналогично</w:t>
       </w:r>
     </w:p>
     <w:p>
@@ -3598,6 +6646,7 @@
           <w:szCs w:val="24"/>
         </w:rPr>
       </w:pPr>
+      <w:bookmarkStart w:id="7" w:name="_Toc429142411"/>
       <w:r>
         <w:rPr>
           <w:rFonts w:ascii="Times New Roman" w:hAnsi="Times New Roman" w:cs="Times New Roman"/>
@@ -3606,9 +6655,8 @@
           <w:sz w:val="24"/>
           <w:szCs w:val="24"/>
         </w:rPr>
-        <w:t xml:space="preserve">2.1.2 Программная платформа </w:t>
-      </w:r>
-      <w:proofErr w:type="spellStart"/>
+        <w:t xml:space="preserve">2.1.4  Кросплатформенный текстовый редактор </w:t>
+      </w:r>
       <w:r>
         <w:rPr>
           <w:rFonts w:ascii="Times New Roman" w:hAnsi="Times New Roman" w:cs="Times New Roman"/>
@@ -3618,14 +6666,9 @@
           <w:szCs w:val="24"/>
           <w:lang w:val="en-US"/>
         </w:rPr>
-        <w:t>Django</w:t>
-      </w:r>
-      <w:proofErr w:type="spellEnd"/>
-    </w:p>
-    <w:p>
-      <w:pPr>
-        <w:pStyle w:val="2"/>
-        <w:jc w:val="center"/>
+        <w:t>Sublime</w:t>
+      </w:r>
+      <w:r>
         <w:rPr>
           <w:rFonts w:ascii="Times New Roman" w:hAnsi="Times New Roman" w:cs="Times New Roman"/>
           <w:b w:val="0"/>
@@ -3633,7 +6676,8 @@
           <w:sz w:val="24"/>
           <w:szCs w:val="24"/>
         </w:rPr>
-      </w:pPr>
+        <w:t xml:space="preserve"> </w:t>
+      </w:r>
       <w:r>
         <w:rPr>
           <w:rFonts w:ascii="Times New Roman" w:hAnsi="Times New Roman" w:cs="Times New Roman"/>
@@ -3641,11 +6685,10 @@
           <w:color w:val="auto"/>
           <w:sz w:val="24"/>
           <w:szCs w:val="24"/>
-          <w:highlight w:val="green"/>
-        </w:rPr>
-        <w:t xml:space="preserve">Про </w:t>
-      </w:r>
-      <w:proofErr w:type="spellStart"/>
+          <w:lang w:val="en-US"/>
+        </w:rPr>
+        <w:t>Text</w:t>
+      </w:r>
       <w:r>
         <w:rPr>
           <w:rFonts w:ascii="Times New Roman" w:hAnsi="Times New Roman" w:cs="Times New Roman"/>
@@ -3653,10 +6696,84 @@
           <w:color w:val="auto"/>
           <w:sz w:val="24"/>
           <w:szCs w:val="24"/>
+        </w:rPr>
+        <w:t xml:space="preserve"> 2</w:t>
+      </w:r>
+      <w:bookmarkEnd w:id="7"/>
+    </w:p>
+    <w:p>
+      <w:r>
+        <w:rPr>
           <w:highlight w:val="green"/>
         </w:rPr>
-        <w:t>джанго</w:t>
-      </w:r>
+        <w:t>И тут</w:t>
+      </w:r>
+    </w:p>
+    <w:p>
+      <w:pPr>
+        <w:spacing w:after="0" w:line="360" w:lineRule="auto"/>
+        <w:jc w:val="both"/>
+        <w:rPr>
+          <w:rFonts w:ascii="Times New Roman" w:hAnsi="Times New Roman" w:cs="Times New Roman"/>
+          <w:sz w:val="24"/>
+          <w:szCs w:val="24"/>
+        </w:rPr>
+      </w:pPr>
+    </w:p>
+    <w:p>
+      <w:pPr>
+        <w:rPr>
+          <w:rFonts w:ascii="Times New Roman" w:hAnsi="Times New Roman" w:cs="Times New Roman"/>
+          <w:sz w:val="24"/>
+          <w:szCs w:val="24"/>
+        </w:rPr>
+      </w:pPr>
+      <w:r>
+        <w:rPr>
+          <w:rFonts w:ascii="Times New Roman" w:hAnsi="Times New Roman" w:cs="Times New Roman"/>
+          <w:sz w:val="24"/>
+          <w:szCs w:val="24"/>
+        </w:rPr>
+        <w:br w:type="page"/>
+      </w:r>
+    </w:p>
+    <w:p>
+      <w:pPr>
+        <w:pStyle w:val="1"/>
+        <w:spacing w:before="0" w:line="360" w:lineRule="auto"/>
+        <w:jc w:val="center"/>
+        <w:rPr>
+          <w:rFonts w:ascii="Times New Roman" w:hAnsi="Times New Roman" w:cs="Times New Roman"/>
+          <w:b w:val="0"/>
+          <w:color w:val="auto"/>
+          <w:sz w:val="24"/>
+          <w:szCs w:val="24"/>
+        </w:rPr>
+      </w:pPr>
+      <w:bookmarkStart w:id="8" w:name="_Toc429142412"/>
+      <w:r>
+        <w:rPr>
+          <w:rFonts w:ascii="Times New Roman" w:hAnsi="Times New Roman" w:cs="Times New Roman"/>
+          <w:b w:val="0"/>
+          <w:color w:val="auto"/>
+          <w:sz w:val="24"/>
+          <w:szCs w:val="24"/>
+        </w:rPr>
+        <w:t xml:space="preserve">3 Создание шаблона проекта в </w:t>
+      </w:r>
+      <w:proofErr w:type="spellStart"/>
+      <w:r>
+        <w:rPr>
+          <w:rFonts w:ascii="Times New Roman" w:hAnsi="Times New Roman" w:cs="Times New Roman"/>
+          <w:b w:val="0"/>
+          <w:color w:val="auto"/>
+          <w:sz w:val="24"/>
+          <w:szCs w:val="24"/>
+          <w:lang w:val="en-US"/>
+        </w:rPr>
+        <w:t>Django</w:t>
+      </w:r>
+      <w:bookmarkEnd w:id="8"/>
       <w:proofErr w:type="spellEnd"/>
     </w:p>
     <w:p>
@@ -3680,7 +6797,8 @@
     </w:p>
     <w:p>
       <w:pPr>
-        <w:pStyle w:val="2"/>
+        <w:pStyle w:val="1"/>
+        <w:spacing w:before="0" w:line="360" w:lineRule="auto"/>
         <w:jc w:val="center"/>
         <w:rPr>
           <w:rFonts w:ascii="Times New Roman" w:hAnsi="Times New Roman" w:cs="Times New Roman"/>
@@ -3690,6 +6808,7 @@
           <w:szCs w:val="24"/>
         </w:rPr>
       </w:pPr>
+      <w:bookmarkStart w:id="9" w:name="_Toc429142413"/>
       <w:r>
         <w:rPr>
           <w:rFonts w:ascii="Times New Roman" w:hAnsi="Times New Roman" w:cs="Times New Roman"/>
@@ -3698,9 +6817,8 @@
           <w:sz w:val="24"/>
           <w:szCs w:val="24"/>
         </w:rPr>
-        <w:t xml:space="preserve">2.1.3 Система контроля версий </w:t>
-      </w:r>
-      <w:proofErr w:type="spellStart"/>
+        <w:t>4 Проектирование ба</w:t>
+      </w:r>
       <w:r>
         <w:rPr>
           <w:rFonts w:ascii="Times New Roman" w:hAnsi="Times New Roman" w:cs="Times New Roman"/>
@@ -3708,11 +6826,9 @@
           <w:color w:val="auto"/>
           <w:sz w:val="24"/>
           <w:szCs w:val="24"/>
-          <w:lang w:val="en-US"/>
-        </w:rPr>
-        <w:t>Git</w:t>
-      </w:r>
-      <w:proofErr w:type="spellEnd"/>
+        </w:rPr>
+        <w:t>з</w:t>
+      </w:r>
       <w:r>
         <w:rPr>
           <w:rFonts w:ascii="Times New Roman" w:hAnsi="Times New Roman" w:cs="Times New Roman"/>
@@ -3721,10 +6837,34 @@
           <w:sz w:val="24"/>
           <w:szCs w:val="24"/>
         </w:rPr>
-        <w:t xml:space="preserve"> и </w:t>
-      </w:r>
-      <w:proofErr w:type="spellStart"/>
-      <w:r>
+        <w:t>ы данных. Создание моделей</w:t>
+      </w:r>
+      <w:bookmarkEnd w:id="9"/>
+    </w:p>
+    <w:p>
+      <w:pPr>
+        <w:rPr>
+          <w:rFonts w:ascii="Times New Roman" w:eastAsiaTheme="majorEastAsia" w:hAnsi="Times New Roman" w:cs="Times New Roman"/>
+          <w:bCs/>
+          <w:sz w:val="24"/>
+          <w:szCs w:val="24"/>
+        </w:rPr>
+      </w:pPr>
+      <w:r>
+        <w:rPr>
+          <w:rFonts w:ascii="Times New Roman" w:hAnsi="Times New Roman" w:cs="Times New Roman"/>
+          <w:b/>
+          <w:sz w:val="24"/>
+          <w:szCs w:val="24"/>
+        </w:rPr>
+        <w:br w:type="page"/>
+      </w:r>
+    </w:p>
+    <w:p>
+      <w:pPr>
+        <w:pStyle w:val="1"/>
+        <w:spacing w:before="0" w:line="360" w:lineRule="auto"/>
+        <w:jc w:val="center"/>
         <w:rPr>
           <w:rFonts w:ascii="Times New Roman" w:hAnsi="Times New Roman" w:cs="Times New Roman"/>
           <w:b w:val="0"/>
@@ -3732,9 +6872,8 @@
           <w:sz w:val="24"/>
           <w:szCs w:val="24"/>
         </w:rPr>
-        <w:t>веб-сервис</w:t>
-      </w:r>
-      <w:proofErr w:type="spellEnd"/>
+      </w:pPr>
+      <w:bookmarkStart w:id="10" w:name="_Toc429142414"/>
       <w:r>
         <w:rPr>
           <w:rFonts w:ascii="Times New Roman" w:hAnsi="Times New Roman" w:cs="Times New Roman"/>
@@ -3743,9 +6882,8 @@
           <w:sz w:val="24"/>
           <w:szCs w:val="24"/>
         </w:rPr>
-        <w:t xml:space="preserve"> для создания удаленного репозитория </w:t>
-      </w:r>
-      <w:proofErr w:type="spellStart"/>
+        <w:t xml:space="preserve">5 </w:t>
+      </w:r>
       <w:r>
         <w:rPr>
           <w:rFonts w:ascii="Times New Roman" w:hAnsi="Times New Roman" w:cs="Times New Roman"/>
@@ -3755,14 +6893,9 @@
           <w:szCs w:val="24"/>
           <w:lang w:val="en-US"/>
         </w:rPr>
-        <w:t>GitHub</w:t>
-      </w:r>
-      <w:proofErr w:type="spellEnd"/>
-    </w:p>
-    <w:p>
-      <w:pPr>
-        <w:pStyle w:val="2"/>
-        <w:jc w:val="center"/>
+        <w:t>Twitter</w:t>
+      </w:r>
+      <w:r>
         <w:rPr>
           <w:rFonts w:ascii="Times New Roman" w:hAnsi="Times New Roman" w:cs="Times New Roman"/>
           <w:b w:val="0"/>
@@ -3770,7 +6903,8 @@
           <w:sz w:val="24"/>
           <w:szCs w:val="24"/>
         </w:rPr>
-      </w:pPr>
+        <w:t xml:space="preserve"> </w:t>
+      </w:r>
       <w:r>
         <w:rPr>
           <w:rFonts w:ascii="Times New Roman" w:hAnsi="Times New Roman" w:cs="Times New Roman"/>
@@ -3778,34 +6912,11 @@
           <w:color w:val="auto"/>
           <w:sz w:val="24"/>
           <w:szCs w:val="24"/>
-          <w:highlight w:val="green"/>
-        </w:rPr>
-        <w:t>Аналогично</w:t>
-      </w:r>
-    </w:p>
-    <w:p>
-      <w:pPr>
-        <w:rPr>
-          <w:rFonts w:ascii="Times New Roman" w:eastAsiaTheme="majorEastAsia" w:hAnsi="Times New Roman" w:cs="Times New Roman"/>
-          <w:bCs/>
-          <w:sz w:val="24"/>
-          <w:szCs w:val="24"/>
-        </w:rPr>
-      </w:pPr>
-      <w:r>
-        <w:rPr>
-          <w:rFonts w:ascii="Times New Roman" w:hAnsi="Times New Roman" w:cs="Times New Roman"/>
-          <w:b/>
-          <w:sz w:val="24"/>
-          <w:szCs w:val="24"/>
-        </w:rPr>
-        <w:br w:type="page"/>
-      </w:r>
-    </w:p>
-    <w:p>
-      <w:pPr>
-        <w:pStyle w:val="2"/>
-        <w:jc w:val="center"/>
+          <w:lang w:val="en-US"/>
+        </w:rPr>
+        <w:t>API</w:t>
+      </w:r>
+      <w:r>
         <w:rPr>
           <w:rFonts w:ascii="Times New Roman" w:hAnsi="Times New Roman" w:cs="Times New Roman"/>
           <w:b w:val="0"/>
@@ -3813,8 +6924,42 @@
           <w:sz w:val="24"/>
           <w:szCs w:val="24"/>
         </w:rPr>
-      </w:pPr>
-      <w:r>
+        <w:t>. Программа для поиска сообщений по ключевому слову</w:t>
+      </w:r>
+      <w:bookmarkEnd w:id="10"/>
+    </w:p>
+    <w:p>
+      <w:pPr>
+        <w:rPr>
+          <w:rFonts w:ascii="Times New Roman" w:eastAsia="Nimbus Mono L" w:hAnsi="Times New Roman" w:cs="Times New Roman"/>
+          <w:sz w:val="24"/>
+          <w:szCs w:val="24"/>
+          <w:lang w:eastAsia="zh-CN" w:bidi="hi-IN"/>
+        </w:rPr>
+      </w:pPr>
+    </w:p>
+    <w:p>
+      <w:pPr>
+        <w:rPr>
+          <w:rFonts w:ascii="Times New Roman" w:eastAsia="Nimbus Mono L" w:hAnsi="Times New Roman" w:cs="Times New Roman"/>
+          <w:sz w:val="24"/>
+          <w:szCs w:val="24"/>
+          <w:lang w:eastAsia="zh-CN" w:bidi="hi-IN"/>
+        </w:rPr>
+      </w:pPr>
+      <w:r>
+        <w:rPr>
+          <w:rFonts w:ascii="Times New Roman" w:hAnsi="Times New Roman" w:cs="Times New Roman"/>
+          <w:sz w:val="24"/>
+          <w:szCs w:val="24"/>
+        </w:rPr>
+        <w:br w:type="page"/>
+      </w:r>
+    </w:p>
+    <w:p>
+      <w:pPr>
+        <w:pStyle w:val="1"/>
+        <w:jc w:val="center"/>
         <w:rPr>
           <w:rFonts w:ascii="Times New Roman" w:hAnsi="Times New Roman" w:cs="Times New Roman"/>
           <w:b w:val="0"/>
@@ -3822,8 +6967,8 @@
           <w:sz w:val="24"/>
           <w:szCs w:val="24"/>
         </w:rPr>
-        <w:t xml:space="preserve">2.1.4  Кросплатформенный текстовый редактор </w:t>
-      </w:r>
+      </w:pPr>
+      <w:bookmarkStart w:id="11" w:name="_Toc429142415"/>
       <w:r>
         <w:rPr>
           <w:rFonts w:ascii="Times New Roman" w:hAnsi="Times New Roman" w:cs="Times New Roman"/>
@@ -3831,111 +6976,10 @@
           <w:color w:val="auto"/>
           <w:sz w:val="24"/>
           <w:szCs w:val="24"/>
-          <w:lang w:val="en-US"/>
-        </w:rPr>
-        <w:t>Sublime</w:t>
-      </w:r>
-      <w:r>
-        <w:rPr>
-          <w:rFonts w:ascii="Times New Roman" w:hAnsi="Times New Roman" w:cs="Times New Roman"/>
-          <w:b w:val="0"/>
-          <w:color w:val="auto"/>
-          <w:sz w:val="24"/>
-          <w:szCs w:val="24"/>
-        </w:rPr>
-        <w:t xml:space="preserve"> </w:t>
-      </w:r>
-      <w:r>
-        <w:rPr>
-          <w:rFonts w:ascii="Times New Roman" w:hAnsi="Times New Roman" w:cs="Times New Roman"/>
-          <w:b w:val="0"/>
-          <w:color w:val="auto"/>
-          <w:sz w:val="24"/>
-          <w:szCs w:val="24"/>
-          <w:lang w:val="en-US"/>
-        </w:rPr>
-        <w:t>Text</w:t>
-      </w:r>
-      <w:r>
-        <w:rPr>
-          <w:rFonts w:ascii="Times New Roman" w:hAnsi="Times New Roman" w:cs="Times New Roman"/>
-          <w:b w:val="0"/>
-          <w:color w:val="auto"/>
-          <w:sz w:val="24"/>
-          <w:szCs w:val="24"/>
-        </w:rPr>
-        <w:t xml:space="preserve"> 2</w:t>
-      </w:r>
-    </w:p>
-    <w:p>
-      <w:pPr>
-        <w:jc w:val="center"/>
-      </w:pPr>
-      <w:r>
-        <w:rPr>
-          <w:highlight w:val="green"/>
-        </w:rPr>
-        <w:t>И тут</w:t>
-      </w:r>
-    </w:p>
-    <w:p>
-      <w:pPr>
-        <w:spacing w:after="0" w:line="360" w:lineRule="auto"/>
-        <w:jc w:val="both"/>
-        <w:rPr>
-          <w:rFonts w:ascii="Times New Roman" w:hAnsi="Times New Roman" w:cs="Times New Roman"/>
-          <w:sz w:val="24"/>
-          <w:szCs w:val="24"/>
-        </w:rPr>
-      </w:pPr>
-    </w:p>
-    <w:p>
-      <w:pPr>
-        <w:rPr>
-          <w:rFonts w:ascii="Times New Roman" w:eastAsia="Nimbus Mono L" w:hAnsi="Times New Roman" w:cs="Times New Roman"/>
-          <w:sz w:val="24"/>
-          <w:szCs w:val="24"/>
-          <w:lang w:eastAsia="zh-CN" w:bidi="hi-IN"/>
-        </w:rPr>
-      </w:pPr>
-      <w:r>
-        <w:rPr>
-          <w:rFonts w:ascii="Times New Roman" w:hAnsi="Times New Roman" w:cs="Times New Roman"/>
-          <w:sz w:val="24"/>
-          <w:szCs w:val="24"/>
-        </w:rPr>
-        <w:br w:type="page"/>
-      </w:r>
-      <w:proofErr w:type="gramStart"/>
-      <w:r>
-        <w:rPr>
-          <w:rFonts w:ascii="Times New Roman" w:hAnsi="Times New Roman" w:cs="Times New Roman"/>
-          <w:sz w:val="24"/>
-          <w:szCs w:val="24"/>
-        </w:rPr>
-        <w:t>Р</w:t>
-      </w:r>
-      <w:proofErr w:type="gramEnd"/>
-    </w:p>
-    <w:p>
-      <w:pPr>
-        <w:pStyle w:val="a7"/>
-        <w:spacing w:line="360" w:lineRule="auto"/>
-        <w:jc w:val="both"/>
-        <w:rPr>
-          <w:rFonts w:ascii="Times New Roman" w:hAnsi="Times New Roman" w:cs="Times New Roman"/>
-          <w:sz w:val="24"/>
-          <w:szCs w:val="24"/>
-        </w:rPr>
-      </w:pPr>
-      <w:r>
-        <w:rPr>
-          <w:rFonts w:ascii="Times New Roman" w:hAnsi="Times New Roman" w:cs="Times New Roman"/>
-          <w:sz w:val="24"/>
-          <w:szCs w:val="24"/>
         </w:rPr>
         <w:t>Заключение</w:t>
       </w:r>
+      <w:bookmarkEnd w:id="11"/>
     </w:p>
     <w:p>
       <w:pPr>
@@ -3962,7 +7006,7 @@
           <w:szCs w:val="24"/>
         </w:rPr>
       </w:pPr>
-      <w:bookmarkStart w:id="4" w:name="_Toc429137317"/>
+      <w:bookmarkStart w:id="12" w:name="_Toc429142416"/>
       <w:r>
         <w:rPr>
           <w:rFonts w:ascii="Times New Roman" w:hAnsi="Times New Roman" w:cs="Times New Roman"/>
@@ -3974,7 +7018,7 @@
         <w:lastRenderedPageBreak/>
         <w:t>Список использованных источников</w:t>
       </w:r>
-      <w:bookmarkEnd w:id="4"/>
+      <w:bookmarkEnd w:id="12"/>
     </w:p>
     <w:p>
       <w:pPr>
@@ -4048,6 +7092,116 @@
     </w:p>
     <w:p>
       <w:pPr>
+        <w:pStyle w:val="a7"/>
+        <w:numPr>
+          <w:ilvl w:val="0"/>
+          <w:numId w:val="1"/>
+        </w:numPr>
+      </w:pPr>
+      <w:r>
+        <w:rPr>
+          <w:lang w:val="en-US"/>
+        </w:rPr>
+        <w:t>https://</w:t>
+      </w:r>
+      <w:r>
+        <w:rPr>
+          <w:lang w:val="en-US"/>
+        </w:rPr>
+        <w:t>www.python.org</w:t>
+      </w:r>
+    </w:p>
+    <w:p>
+      <w:pPr>
+        <w:pStyle w:val="a7"/>
+        <w:numPr>
+          <w:ilvl w:val="0"/>
+          <w:numId w:val="1"/>
+        </w:numPr>
+        <w:rPr>
+          <w:lang w:val="en-US"/>
+        </w:rPr>
+      </w:pPr>
+      <w:r>
+        <w:rPr>
+          <w:lang w:val="en-US"/>
+        </w:rPr>
+        <w:t>https://dev.twitter.com/overview/api/twitter-libraries</w:t>
+      </w:r>
+      <w:r>
+        <w:rPr>
+          <w:lang w:val="en-US"/>
+        </w:rPr>
+        <w:t xml:space="preserve"> </w:t>
+      </w:r>
+      <w:r>
+        <w:rPr>
+          <w:lang w:val="en-US"/>
+        </w:rPr>
+        <w:t>–</w:t>
+      </w:r>
+      <w:r>
+        <w:rPr>
+          <w:lang w:val="en-US"/>
+        </w:rPr>
+        <w:t xml:space="preserve"> </w:t>
+      </w:r>
+      <w:r>
+        <w:rPr>
+          <w:lang w:val="en-US"/>
+        </w:rPr>
+        <w:t>twitter-API</w:t>
+      </w:r>
+    </w:p>
+    <w:p>
+      <w:pPr>
+        <w:pStyle w:val="a7"/>
+        <w:numPr>
+          <w:ilvl w:val="0"/>
+          <w:numId w:val="1"/>
+        </w:numPr>
+        <w:rPr>
+          <w:lang w:val="en-US"/>
+        </w:rPr>
+      </w:pPr>
+      <w:proofErr w:type="spellStart"/>
+      <w:r>
+        <w:rPr>
+          <w:lang w:val="en-US"/>
+        </w:rPr>
+        <w:t>tweepy</w:t>
+      </w:r>
+      <w:proofErr w:type="spellEnd"/>
+      <w:r>
+        <w:rPr>
+          <w:lang w:val="en-US"/>
+        </w:rPr>
+        <w:t xml:space="preserve"> library - </w:t>
+      </w:r>
+      <w:r>
+        <w:rPr>
+          <w:lang w:val="en-US"/>
+        </w:rPr>
+        <w:t>https://github.com/tweepy/tweepy</w:t>
+      </w:r>
+    </w:p>
+    <w:p>
+      <w:pPr>
+        <w:pStyle w:val="a7"/>
+        <w:numPr>
+          <w:ilvl w:val="0"/>
+          <w:numId w:val="1"/>
+        </w:numPr>
+      </w:pPr>
+      <w:r>
+        <w:rPr>
+          <w:lang w:val="en-US"/>
+        </w:rPr>
+        <w:t>https://www.djangoproject.com</w:t>
+      </w:r>
+    </w:p>
+    <w:p>
+      <w:pPr>
         <w:rPr>
           <w:rFonts w:ascii="Times New Roman" w:hAnsi="Times New Roman" w:cs="Times New Roman"/>
           <w:sz w:val="24"/>
@@ -4075,7 +7229,7 @@
           <w:szCs w:val="24"/>
         </w:rPr>
       </w:pPr>
-      <w:bookmarkStart w:id="5" w:name="_Toc429137318"/>
+      <w:bookmarkStart w:id="13" w:name="_Toc429142417"/>
       <w:r>
         <w:rPr>
           <w:rFonts w:ascii="Times New Roman" w:hAnsi="Times New Roman" w:cs="Times New Roman"/>
@@ -4097,7 +7251,7 @@
         </w:rPr>
         <w:t xml:space="preserve"> А</w:t>
       </w:r>
-      <w:bookmarkEnd w:id="5"/>
+      <w:bookmarkEnd w:id="13"/>
       <w:proofErr w:type="gramEnd"/>
     </w:p>
     <w:sectPr>
@@ -4183,7 +7337,7 @@
             <w:rPr>
               <w:noProof/>
             </w:rPr>
-            <w:t>14</w:t>
+            <w:t>8</w:t>
           </w:r>
         </w:fldSimple>
       </w:p>
@@ -5398,7 +8552,7 @@
 </file>
 
 <file path=customXml/itemProps1.xml><?xml version="1.0" encoding="utf-8"?>
-<ds:datastoreItem xmlns:ds="http://schemas.openxmlformats.org/officeDocument/2006/customXml" ds:itemID="{833ECF36-7F5A-4480-ABA5-DD4508623FD7}">
+<ds:datastoreItem xmlns:ds="http://schemas.openxmlformats.org/officeDocument/2006/customXml" ds:itemID="{0B853637-6980-4D0C-BE85-2F7528C14709}">
   <ds:schemaRefs>
     <ds:schemaRef ds:uri="http://schemas.openxmlformats.org/officeDocument/2006/bibliography"/>
   </ds:schemaRefs>

</xml_diff>